<commit_message>
juntar e alterar o conceito de orientação a objeto no arquivo doc
</commit_message>
<xml_diff>
--- a/docs/doc.docx
+++ b/docs/doc.docx
@@ -2,6 +2,181 @@
 <file path=word/document.xml><?xml version="1.0" encoding="utf-8"?>
 <w:document xmlns:wpc="http://schemas.microsoft.com/office/word/2010/wordprocessingCanvas" xmlns:cx="http://schemas.microsoft.com/office/drawing/2014/chartex" xmlns:cx1="http://schemas.microsoft.com/office/drawing/2015/9/8/chartex" xmlns:mc="http://schemas.openxmlformats.org/markup-compatibility/2006" xmlns:o="urn:schemas-microsoft-com:office:office" xmlns:r="http://schemas.openxmlformats.org/officeDocument/2006/relationships" xmlns:m="http://schemas.openxmlformats.org/officeDocument/2006/math" xmlns:v="urn:schemas-microsoft-com:vml" xmlns:wp14="http://schemas.microsoft.com/office/word/2010/wordprocessingDrawing" xmlns:wp="http://schemas.openxmlformats.org/drawingml/2006/wordprocessingDrawing" xmlns:w10="urn:schemas-microsoft-com:office:word" xmlns:w="http://schemas.openxmlformats.org/wordprocessingml/2006/main" xmlns:w14="http://schemas.microsoft.com/office/word/2010/wordml" xmlns:w15="http://schemas.microsoft.com/office/word/2012/wordml" xmlns:w16se="http://schemas.microsoft.com/office/word/2015/wordml/symex" xmlns:wpg="http://schemas.microsoft.com/office/word/2010/wordprocessingGroup" xmlns:wpi="http://schemas.microsoft.com/office/word/2010/wordprocessingInk" xmlns:wne="http://schemas.microsoft.com/office/word/2006/wordml" xmlns:wps="http://schemas.microsoft.com/office/word/2010/wordprocessingShape" mc:Ignorable="w14 w15 w16se wp14">
   <w:body>
+    <w:p>
+      <w:pPr>
+        <w:spacing w:line="360" w:lineRule="auto"/>
+        <w:rPr>
+          <w:rFonts w:ascii="Arial" w:hAnsi="Arial" w:cs="Arial"/>
+          <w:b/>
+          <w:sz w:val="24"/>
+          <w:szCs w:val="24"/>
+        </w:rPr>
+      </w:pPr>
+      <w:r>
+        <w:rPr>
+          <w:rFonts w:ascii="Arial" w:hAnsi="Arial" w:cs="Arial"/>
+          <w:b/>
+          <w:sz w:val="24"/>
+          <w:szCs w:val="24"/>
+        </w:rPr>
+        <w:t>Linguagem de Orientação a Objetos</w:t>
+      </w:r>
+    </w:p>
+    <w:p>
+      <w:pPr>
+        <w:spacing w:line="360" w:lineRule="auto"/>
+        <w:jc w:val="both"/>
+        <w:rPr>
+          <w:rFonts w:ascii="Arial" w:hAnsi="Arial" w:cs="Arial"/>
+          <w:sz w:val="24"/>
+          <w:szCs w:val="24"/>
+        </w:rPr>
+      </w:pPr>
+      <w:r>
+        <w:rPr>
+          <w:rFonts w:ascii="Arial" w:hAnsi="Arial" w:cs="Arial"/>
+          <w:sz w:val="24"/>
+          <w:szCs w:val="24"/>
+        </w:rPr>
+        <w:t>A linguagem de programação orientada a objeto ou LPOO tem de diferencial de outros paradigmas é o fato de conseguir que as coisas sejam vistas de forma mais distinta, podendo transformar tudo em objetos, aplicando propriedades e métodos. Os objetos são instâncias das classes encapsulando dados e funções, eles se comportam de uma forma (executando operações) quando recebe um estímulo de outro objeto, a classe determina o que o objeto contém e como são manipuladas.</w:t>
+      </w:r>
+    </w:p>
+    <w:p>
+      <w:pPr>
+        <w:spacing w:line="360" w:lineRule="auto"/>
+        <w:jc w:val="both"/>
+        <w:rPr>
+          <w:rFonts w:ascii="Arial" w:hAnsi="Arial" w:cs="Arial"/>
+          <w:sz w:val="24"/>
+          <w:szCs w:val="24"/>
+        </w:rPr>
+      </w:pPr>
+      <w:r>
+        <w:rPr>
+          <w:rFonts w:ascii="Arial" w:hAnsi="Arial" w:cs="Arial"/>
+          <w:sz w:val="24"/>
+          <w:szCs w:val="24"/>
+        </w:rPr>
+        <w:t>Ao ser comparado com outros paradigmas a programação orientada a objeto possui algumas vantagens:</w:t>
+      </w:r>
+    </w:p>
+    <w:p>
+      <w:pPr>
+        <w:pStyle w:val="PargrafodaLista"/>
+        <w:numPr>
+          <w:ilvl w:val="0"/>
+          <w:numId w:val="6"/>
+        </w:numPr>
+        <w:spacing w:after="200" w:line="360" w:lineRule="auto"/>
+        <w:jc w:val="both"/>
+        <w:rPr>
+          <w:rFonts w:ascii="Arial" w:hAnsi="Arial" w:cs="Arial"/>
+          <w:sz w:val="24"/>
+          <w:szCs w:val="24"/>
+        </w:rPr>
+      </w:pPr>
+      <w:r>
+        <w:rPr>
+          <w:rFonts w:ascii="Arial" w:hAnsi="Arial" w:cs="Arial"/>
+          <w:sz w:val="24"/>
+          <w:szCs w:val="24"/>
+        </w:rPr>
+        <w:t>Reaproveitamento de código.</w:t>
+      </w:r>
+    </w:p>
+    <w:p>
+      <w:pPr>
+        <w:pStyle w:val="PargrafodaLista"/>
+        <w:numPr>
+          <w:ilvl w:val="0"/>
+          <w:numId w:val="6"/>
+        </w:numPr>
+        <w:spacing w:after="200" w:line="360" w:lineRule="auto"/>
+        <w:jc w:val="both"/>
+        <w:rPr>
+          <w:rFonts w:ascii="Arial" w:hAnsi="Arial" w:cs="Arial"/>
+          <w:sz w:val="24"/>
+          <w:szCs w:val="24"/>
+        </w:rPr>
+      </w:pPr>
+      <w:r>
+        <w:rPr>
+          <w:rFonts w:ascii="Arial" w:hAnsi="Arial" w:cs="Arial"/>
+          <w:sz w:val="24"/>
+          <w:szCs w:val="24"/>
+        </w:rPr>
+        <w:t>Facilidade de manutenção.</w:t>
+      </w:r>
+    </w:p>
+    <w:p>
+      <w:pPr>
+        <w:pStyle w:val="PargrafodaLista"/>
+        <w:numPr>
+          <w:ilvl w:val="0"/>
+          <w:numId w:val="6"/>
+        </w:numPr>
+        <w:spacing w:after="200" w:line="360" w:lineRule="auto"/>
+        <w:jc w:val="both"/>
+        <w:rPr>
+          <w:rFonts w:ascii="Arial" w:hAnsi="Arial" w:cs="Arial"/>
+          <w:sz w:val="24"/>
+          <w:szCs w:val="24"/>
+        </w:rPr>
+      </w:pPr>
+      <w:r>
+        <w:rPr>
+          <w:rFonts w:ascii="Arial" w:hAnsi="Arial" w:cs="Arial"/>
+          <w:sz w:val="24"/>
+          <w:szCs w:val="24"/>
+        </w:rPr>
+        <w:t>Confiabilidade de código.</w:t>
+      </w:r>
+    </w:p>
+    <w:p>
+      <w:pPr>
+        <w:pStyle w:val="PargrafodaLista"/>
+        <w:numPr>
+          <w:ilvl w:val="0"/>
+          <w:numId w:val="6"/>
+        </w:numPr>
+        <w:spacing w:after="200" w:line="360" w:lineRule="auto"/>
+        <w:jc w:val="both"/>
+        <w:rPr>
+          <w:rFonts w:ascii="Arial" w:hAnsi="Arial" w:cs="Arial"/>
+          <w:sz w:val="24"/>
+          <w:szCs w:val="24"/>
+        </w:rPr>
+      </w:pPr>
+      <w:r>
+        <w:rPr>
+          <w:rFonts w:ascii="Arial" w:hAnsi="Arial" w:cs="Arial"/>
+          <w:sz w:val="24"/>
+          <w:szCs w:val="24"/>
+        </w:rPr>
+        <w:t>Facilidade no gerenciamento e extensão do código.</w:t>
+      </w:r>
+    </w:p>
+    <w:p>
+      <w:pPr>
+        <w:spacing w:line="360" w:lineRule="auto"/>
+        <w:jc w:val="both"/>
+        <w:rPr>
+          <w:rFonts w:ascii="Arial" w:hAnsi="Arial" w:cs="Arial"/>
+          <w:sz w:val="24"/>
+          <w:szCs w:val="24"/>
+        </w:rPr>
+      </w:pPr>
+      <w:r>
+        <w:rPr>
+          <w:rFonts w:ascii="Arial" w:hAnsi="Arial" w:cs="Arial"/>
+          <w:sz w:val="24"/>
+          <w:szCs w:val="24"/>
+        </w:rPr>
+        <w:t xml:space="preserve">Todas essas vantagens só foram possíveis pela a criação desses quatro pilares Abstração, Herança, Encapsulamento e Polimorfismo. </w:t>
+      </w:r>
+      <w:bookmarkStart w:id="0" w:name="_GoBack"/>
+      <w:bookmarkEnd w:id="0"/>
+    </w:p>
     <w:p>
       <w:pPr>
         <w:spacing w:line="360" w:lineRule="auto"/>
@@ -271,7 +446,17 @@
           <w:sz w:val="24"/>
           <w:szCs w:val="24"/>
         </w:rPr>
-        <w:t xml:space="preserve">O lápis é uma ferramenta para registrar superfícies, existem diversos tipos mais os principias grupos são os de cores e preto (são diferenciados pela sua intensidade de cor) e sua origem é das diversas fábrica espalhadas pelo mundo. Umas das matérias de um lápis são a madeira e o grafite que por sua vez também tem sua origem e diversas outras informações.  </w:t>
+        <w:t xml:space="preserve">O lápis é uma ferramenta para registrar superfícies, existem diversos tipos mais os principias grupos são os de cores e preto (são diferenciados pela sua </w:t>
+      </w:r>
+      <w:r>
+        <w:rPr>
+          <w:rFonts w:ascii="Arial" w:hAnsi="Arial" w:cs="Arial"/>
+          <w:i/>
+          <w:sz w:val="24"/>
+          <w:szCs w:val="24"/>
+        </w:rPr>
+        <w:lastRenderedPageBreak/>
+        <w:t xml:space="preserve">intensidade de cor) e sua origem é das diversas fábrica espalhadas pelo mundo. Umas das matérias de um lápis são a madeira e o grafite que por sua vez também tem sua origem e diversas outras informações.  </w:t>
       </w:r>
     </w:p>
     <w:p>
@@ -389,7 +574,6 @@
           <w:sz w:val="24"/>
           <w:szCs w:val="24"/>
         </w:rPr>
-        <w:lastRenderedPageBreak/>
         <w:t xml:space="preserve">N1, lápis do tipo preto, marca Faber </w:t>
       </w:r>
       <w:proofErr w:type="spellStart"/>
@@ -908,7 +1092,39 @@
           <w:sz w:val="24"/>
           <w:szCs w:val="24"/>
         </w:rPr>
-        <w:t xml:space="preserve">Ao herdar essas propriedades, ao se instanciar a subclasse é possível utilizar os métodos e atributos da superclasse e ainda criar seus próprios métodos modificados, nesse </w:t>
+        <w:t xml:space="preserve">Ao herdar essas propriedades, </w:t>
+      </w:r>
+      <w:r>
+        <w:rPr>
+          <w:rFonts w:ascii="Arial" w:hAnsi="Arial" w:cs="Arial"/>
+          <w:sz w:val="24"/>
+          <w:szCs w:val="24"/>
+        </w:rPr>
+        <w:t>sendo</w:t>
+      </w:r>
+      <w:r>
+        <w:rPr>
+          <w:rFonts w:ascii="Arial" w:hAnsi="Arial" w:cs="Arial"/>
+          <w:sz w:val="24"/>
+          <w:szCs w:val="24"/>
+        </w:rPr>
+        <w:t xml:space="preserve"> instancia</w:t>
+      </w:r>
+      <w:r>
+        <w:rPr>
+          <w:rFonts w:ascii="Arial" w:hAnsi="Arial" w:cs="Arial"/>
+          <w:sz w:val="24"/>
+          <w:szCs w:val="24"/>
+        </w:rPr>
+        <w:t>da</w:t>
+      </w:r>
+      <w:r>
+        <w:rPr>
+          <w:rFonts w:ascii="Arial" w:hAnsi="Arial" w:cs="Arial"/>
+          <w:sz w:val="24"/>
+          <w:szCs w:val="24"/>
+        </w:rPr>
+        <w:t xml:space="preserve"> a subclasse é possível utilizar os métodos e atributos da superclasse e ainda criar seus próprios métodos modificados, nesse </w:t>
       </w:r>
       <w:r>
         <w:rPr>
@@ -993,7 +1209,16 @@
           <w:sz w:val="24"/>
           <w:szCs w:val="24"/>
         </w:rPr>
-        <w:t xml:space="preserve"> pode causar um pouco de confusão, porém o que acontece é que ao declarar na subclasse o método a ser sobreposto da superclasse, cria se um método com a mesma assinatura, assim após a instanciação do objeto apropriado para aquele objeto é definido pelo pela classe essa ideia é melhor explicada pelo conceito de polimorfismo também abordada neste documento. </w:t>
+        <w:t xml:space="preserve"> pode causar um pouco de confusão, porém o que acontece é que ao declarar na subclasse o método a </w:t>
+      </w:r>
+      <w:r>
+        <w:rPr>
+          <w:rFonts w:ascii="Arial" w:hAnsi="Arial" w:cs="Arial"/>
+          <w:sz w:val="24"/>
+          <w:szCs w:val="24"/>
+        </w:rPr>
+        <w:lastRenderedPageBreak/>
+        <w:t xml:space="preserve">ser sobreposto da superclasse, cria se um método com a mesma assinatura, assim após a instanciação do objeto apropriado para aquele objeto é definido pelo pela classe essa ideia é melhor explicada pelo conceito de polimorfismo também abordada neste documento. </w:t>
       </w:r>
     </w:p>
     <w:p>
@@ -1125,30 +1350,10 @@
       <w:r>
         <w:rPr>
           <w:rFonts w:ascii="Arial" w:hAnsi="Arial" w:cs="Arial"/>
-          <w:sz w:val="24"/>
-          <w:szCs w:val="24"/>
-        </w:rPr>
-        <w:br w:type="page"/>
-      </w:r>
-    </w:p>
-    <w:p>
-      <w:pPr>
-        <w:spacing w:line="360" w:lineRule="auto"/>
-        <w:rPr>
-          <w:rFonts w:ascii="Arial" w:hAnsi="Arial" w:cs="Arial"/>
           <w:b/>
           <w:sz w:val="24"/>
           <w:szCs w:val="24"/>
         </w:rPr>
-      </w:pPr>
-      <w:r>
-        <w:rPr>
-          <w:rFonts w:ascii="Arial" w:hAnsi="Arial" w:cs="Arial"/>
-          <w:b/>
-          <w:sz w:val="24"/>
-          <w:szCs w:val="24"/>
-        </w:rPr>
-        <w:lastRenderedPageBreak/>
         <w:t>Encapsulamento</w:t>
       </w:r>
     </w:p>
@@ -1268,6 +1473,7 @@
           <w:sz w:val="24"/>
           <w:szCs w:val="24"/>
         </w:rPr>
+        <w:lastRenderedPageBreak/>
         <w:t>Private</w:t>
       </w:r>
       <w:r>
@@ -1377,7 +1583,6 @@
           <w:sz w:val="24"/>
           <w:szCs w:val="24"/>
         </w:rPr>
-        <w:lastRenderedPageBreak/>
         <w:t>Protected</w:t>
       </w:r>
       <w:proofErr w:type="spellEnd"/>
@@ -1424,7 +1629,6 @@
           <w:szCs w:val="24"/>
         </w:rPr>
       </w:pPr>
-      <w:proofErr w:type="spellStart"/>
       <w:r>
         <w:rPr>
           <w:rFonts w:ascii="Arial" w:hAnsi="Arial" w:cs="Arial"/>
@@ -1434,7 +1638,6 @@
         </w:rPr>
         <w:t>Public</w:t>
       </w:r>
-      <w:proofErr w:type="spellEnd"/>
       <w:r>
         <w:rPr>
           <w:rFonts w:ascii="Arial" w:hAnsi="Arial" w:cs="Arial"/>
@@ -1456,10 +1659,13 @@
     <w:p>
       <w:pPr>
         <w:pStyle w:val="PargrafodaLista"/>
-        <w:spacing w:after="0" w:line="276" w:lineRule="auto"/>
+        <w:spacing w:after="0" w:line="360" w:lineRule="auto"/>
         <w:jc w:val="both"/>
         <w:rPr>
           <w:rFonts w:ascii="Arial" w:hAnsi="Arial" w:cs="Arial"/>
+          <w:b/>
+          <w:sz w:val="24"/>
+          <w:szCs w:val="24"/>
         </w:rPr>
       </w:pPr>
       <w:r>
@@ -1470,13 +1676,13 @@
         <mc:AlternateContent>
           <mc:Choice Requires="wps">
             <w:drawing>
-              <wp:anchor distT="0" distB="0" distL="114300" distR="114300" simplePos="0" relativeHeight="251660288" behindDoc="0" locked="0" layoutInCell="1" allowOverlap="1" wp14:anchorId="2F75A0F7" wp14:editId="4EACE870">
+              <wp:anchor distT="0" distB="0" distL="114300" distR="114300" simplePos="0" relativeHeight="251666432" behindDoc="0" locked="0" layoutInCell="1" allowOverlap="1">
                 <wp:simplePos x="0" y="0"/>
-                <wp:positionH relativeFrom="page">
-                  <wp:posOffset>1617980</wp:posOffset>
+                <wp:positionH relativeFrom="margin">
+                  <wp:align>center</wp:align>
                 </wp:positionH>
-                <wp:positionV relativeFrom="page">
-                  <wp:posOffset>5039995</wp:posOffset>
+                <wp:positionV relativeFrom="paragraph">
+                  <wp:posOffset>1873250</wp:posOffset>
                 </wp:positionV>
                 <wp:extent cx="4124325" cy="436880"/>
                 <wp:effectExtent l="0" t="0" r="9525" b="1270"/>
@@ -1582,11 +1788,11 @@
           </mc:Choice>
           <mc:Fallback>
             <w:pict>
-              <v:shapetype w14:anchorId="2F75A0F7" id="_x0000_t202" coordsize="21600,21600" o:spt="202" path="m,l,21600r21600,l21600,xe">
+              <v:shapetype id="_x0000_t202" coordsize="21600,21600" o:spt="202" path="m,l,21600r21600,l21600,xe">
                 <v:stroke joinstyle="miter"/>
                 <v:path gradientshapeok="t" o:connecttype="rect"/>
               </v:shapetype>
-              <v:shape id="Caixa de Texto 2" o:spid="_x0000_s1026" type="#_x0000_t202" style="position:absolute;left:0;text-align:left;margin-left:127.4pt;margin-top:396.85pt;width:324.75pt;height:34.4pt;z-index:251660288;visibility:visible;mso-wrap-style:square;mso-wrap-distance-left:9pt;mso-wrap-distance-top:0;mso-wrap-distance-right:9pt;mso-wrap-distance-bottom:0;mso-position-horizontal:absolute;mso-position-horizontal-relative:page;mso-position-vertical:absolute;mso-position-vertical-relative:page;v-text-anchor:top" o:gfxdata="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" stroked="f">
+              <v:shape id="Caixa de Texto 2" o:spid="_x0000_s1026" type="#_x0000_t202" style="position:absolute;left:0;text-align:left;margin-left:0;margin-top:147.5pt;width:324.75pt;height:34.4pt;z-index:251666432;visibility:visible;mso-wrap-style:square;mso-wrap-distance-left:9pt;mso-wrap-distance-top:0;mso-wrap-distance-right:9pt;mso-wrap-distance-bottom:0;mso-position-horizontal:center;mso-position-horizontal-relative:margin;mso-position-vertical:absolute;mso-position-vertical-relative:text;v-text-anchor:top" o:gfxdata="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" stroked="f">
                 <v:textbox style="mso-fit-shape-to-text:t" inset="0,0,0,0">
                   <w:txbxContent>
                     <w:p>
@@ -1653,7 +1859,7 @@
                     </w:p>
                   </w:txbxContent>
                 </v:textbox>
-                <w10:wrap type="topAndBottom" anchorx="page" anchory="page"/>
+                <w10:wrap type="topAndBottom" anchorx="margin"/>
               </v:shape>
             </w:pict>
           </mc:Fallback>
@@ -1742,7 +1948,7 @@
     </w:p>
     <w:p>
       <w:pPr>
-        <w:spacing w:after="0" w:line="276" w:lineRule="auto"/>
+        <w:spacing w:after="0" w:line="360" w:lineRule="auto"/>
         <w:jc w:val="both"/>
         <w:rPr>
           <w:rFonts w:ascii="Arial" w:hAnsi="Arial" w:cs="Arial"/>
@@ -1764,12 +1970,20 @@
           <w:sz w:val="24"/>
           <w:szCs w:val="24"/>
         </w:rPr>
-        <w:t xml:space="preserve"> utilização do encapsulamento o código-fonte para um objeto pode ser escrito e mantido independentemente do código-fonte de outros objetos e justamente por não dependerem uns dos outros, cada objeto pode ser utilizado de maneira livre pelo sistema, por exemplo, se você empresta o seu carro a outra pessoa, ele funcionará da mesma maneira, já que o objeto carro é independente dos objetos que o utilizam, isto se chama Modularidade. </w:t>
-      </w:r>
-    </w:p>
-    <w:p>
-      <w:pPr>
-        <w:spacing w:after="0" w:line="276" w:lineRule="auto"/>
+        <w:t xml:space="preserve"> utilização do encapsulamento o código-fonte para um objeto pode ser escrito e mantido independentemente do código-fonte de outros objetos e justamente por não dependerem uns dos outros, cada objeto pode ser utilizado </w:t>
+      </w:r>
+      <w:r>
+        <w:rPr>
+          <w:rFonts w:ascii="Arial" w:hAnsi="Arial" w:cs="Arial"/>
+          <w:sz w:val="24"/>
+          <w:szCs w:val="24"/>
+        </w:rPr>
+        <w:lastRenderedPageBreak/>
+        <w:t xml:space="preserve">de maneira livre pelo sistema, por exemplo, se você empresta o seu carro a outra pessoa, ele funcionará da mesma maneira, já que o objeto carro é independente dos objetos que o utilizam, isto se chama Modularidade. </w:t>
+      </w:r>
+    </w:p>
+    <w:p>
+      <w:pPr>
         <w:jc w:val="both"/>
         <w:rPr>
           <w:rFonts w:ascii="Arial" w:hAnsi="Arial" w:cs="Arial"/>
@@ -1778,41 +1992,14 @@
     </w:p>
     <w:p>
       <w:pPr>
-        <w:jc w:val="both"/>
-        <w:rPr>
-          <w:rFonts w:ascii="Arial" w:hAnsi="Arial" w:cs="Arial"/>
-        </w:rPr>
-      </w:pPr>
-    </w:p>
-    <w:p>
-      <w:pPr>
-        <w:jc w:val="both"/>
-        <w:rPr>
-          <w:rFonts w:ascii="Arial" w:hAnsi="Arial" w:cs="Arial"/>
-        </w:rPr>
-      </w:pPr>
-      <w:r>
-        <w:rPr>
-          <w:rFonts w:ascii="Arial" w:hAnsi="Arial" w:cs="Arial"/>
-        </w:rPr>
-        <w:t xml:space="preserve"> </w:t>
-      </w:r>
-    </w:p>
-    <w:p>
-      <w:pPr>
-        <w:rPr>
-          <w:rFonts w:ascii="Arial" w:hAnsi="Arial" w:cs="Arial"/>
-        </w:rPr>
-      </w:pPr>
-      <w:r>
-        <w:rPr>
-          <w:rFonts w:ascii="Arial" w:hAnsi="Arial" w:cs="Arial"/>
-        </w:rPr>
-        <w:br w:type="page"/>
-      </w:r>
-    </w:p>
-    <w:p>
-      <w:pPr>
+        <w:rPr>
+          <w:rStyle w:val="nfaseSutil"/>
+          <w:rFonts w:ascii="Arial" w:hAnsi="Arial" w:cs="Arial"/>
+          <w:i w:val="0"/>
+          <w:iCs w:val="0"/>
+        </w:rPr>
+      </w:pPr>
+      <w:r>
         <w:rPr>
           <w:rStyle w:val="nfaseSutil"/>
           <w:rFonts w:ascii="Arial" w:hAnsi="Arial" w:cs="Arial"/>
@@ -1821,141 +2008,110 @@
           <w:sz w:val="24"/>
           <w:szCs w:val="24"/>
         </w:rPr>
+        <w:t>Polimorfismo</w:t>
+      </w:r>
+    </w:p>
+    <w:p>
+      <w:pPr>
+        <w:spacing w:line="360" w:lineRule="auto"/>
+        <w:jc w:val="both"/>
+        <w:rPr>
+          <w:rFonts w:ascii="Arial" w:eastAsiaTheme="minorEastAsia" w:hAnsi="Arial" w:cs="Arial"/>
+          <w:b/>
+          <w:i/>
+          <w:iCs/>
+          <w:smallCaps/>
+          <w:spacing w:val="10"/>
+          <w:sz w:val="24"/>
+          <w:szCs w:val="24"/>
+        </w:rPr>
       </w:pPr>
       <w:r>
         <w:rPr>
           <w:rStyle w:val="nfaseSutil"/>
           <w:rFonts w:ascii="Arial" w:hAnsi="Arial" w:cs="Arial"/>
+          <w:i w:val="0"/>
+          <w:sz w:val="24"/>
+          <w:szCs w:val="24"/>
+        </w:rPr>
+        <w:t>O polimorfismo</w:t>
+      </w:r>
+      <w:r>
+        <w:rPr>
+          <w:rStyle w:val="nfaseSutil"/>
+          <w:rFonts w:ascii="Arial" w:hAnsi="Arial" w:cs="Arial"/>
+          <w:i w:val="0"/>
+          <w:sz w:val="24"/>
+          <w:szCs w:val="24"/>
+        </w:rPr>
+        <w:t xml:space="preserve"> quarto pilar da orientação a objeto</w:t>
+      </w:r>
+      <w:r>
+        <w:rPr>
+          <w:rStyle w:val="nfaseSutil"/>
+          <w:rFonts w:ascii="Arial" w:hAnsi="Arial" w:cs="Arial"/>
+          <w:i w:val="0"/>
+          <w:sz w:val="24"/>
+          <w:szCs w:val="24"/>
+        </w:rPr>
+        <w:t xml:space="preserve"> é um mecanismo na qual selecionamos as funcionalidades utilizadas de forma mais dinâmica pelo programa no decorrer da execução desse programa.</w:t>
+      </w:r>
+      <w:r>
+        <w:rPr>
+          <w:rStyle w:val="nfaseSutil"/>
+          <w:rFonts w:ascii="Arial" w:eastAsiaTheme="minorEastAsia" w:hAnsi="Arial" w:cs="Arial"/>
           <w:b/>
-          <w:i w:val="0"/>
-          <w:sz w:val="24"/>
-          <w:szCs w:val="24"/>
-        </w:rPr>
-        <w:lastRenderedPageBreak/>
-        <w:t>Polimorfismo</w:t>
-      </w:r>
-    </w:p>
-    <w:p>
-      <w:pPr>
-        <w:rPr>
-          <w:rStyle w:val="nfaseSutil"/>
-          <w:rFonts w:ascii="Arial" w:hAnsi="Arial" w:cs="Arial"/>
-          <w:i w:val="0"/>
-          <w:iCs w:val="0"/>
-          <w:sz w:val="24"/>
-          <w:szCs w:val="24"/>
-        </w:rPr>
-      </w:pPr>
-      <w:r>
-        <w:rPr>
-          <w:rStyle w:val="nfaseSutil"/>
-          <w:rFonts w:ascii="Arial" w:hAnsi="Arial" w:cs="Arial"/>
-          <w:i w:val="0"/>
-          <w:sz w:val="24"/>
-          <w:szCs w:val="24"/>
-        </w:rPr>
-        <w:t>O polimorfismo</w:t>
-      </w:r>
-      <w:r>
-        <w:rPr>
-          <w:rStyle w:val="nfaseSutil"/>
-          <w:rFonts w:ascii="Arial" w:hAnsi="Arial" w:cs="Arial"/>
-          <w:i w:val="0"/>
-          <w:sz w:val="24"/>
-          <w:szCs w:val="24"/>
-        </w:rPr>
-        <w:t xml:space="preserve"> quarto pilar da orientação a objeto</w:t>
-      </w:r>
-      <w:r>
-        <w:rPr>
-          <w:rStyle w:val="nfaseSutil"/>
-          <w:rFonts w:ascii="Arial" w:hAnsi="Arial" w:cs="Arial"/>
-          <w:i w:val="0"/>
-          <w:sz w:val="24"/>
-          <w:szCs w:val="24"/>
-        </w:rPr>
-        <w:t xml:space="preserve"> é um mecanismo na qual selecionamos as funcionalidades utilizadas de forma mais dinâmica pelo programa no decorrer da execução desse programa.</w:t>
-      </w:r>
-    </w:p>
-    <w:p>
-      <w:pPr>
-        <w:pStyle w:val="Ttulo5"/>
-        <w:rPr>
-          <w:rFonts w:ascii="Arial" w:hAnsi="Arial" w:cs="Arial"/>
-          <w:b/>
-          <w:color w:val="auto"/>
-          <w:sz w:val="24"/>
-          <w:szCs w:val="24"/>
-        </w:rPr>
-      </w:pPr>
-      <w:r>
-        <w:rPr>
-          <w:rStyle w:val="nfaseSutil"/>
-          <w:rFonts w:ascii="Arial" w:hAnsi="Arial" w:cs="Arial"/>
-          <w:b/>
-          <w:color w:val="auto"/>
-          <w:sz w:val="24"/>
-          <w:szCs w:val="24"/>
-        </w:rPr>
-        <w:t>definição</w:t>
+          <w:smallCaps/>
+          <w:spacing w:val="10"/>
+          <w:sz w:val="24"/>
+          <w:szCs w:val="24"/>
+        </w:rPr>
+        <w:t xml:space="preserve"> </w:t>
+      </w:r>
+      <w:r>
+        <w:rPr>
+          <w:rFonts w:ascii="Arial" w:hAnsi="Arial" w:cs="Arial"/>
+          <w:color w:val="000000" w:themeColor="text1"/>
+          <w:sz w:val="24"/>
+          <w:szCs w:val="24"/>
+          <w:shd w:val="clear" w:color="auto" w:fill="FFFFFF"/>
+        </w:rPr>
+        <w:t xml:space="preserve">Isto permite tem a </w:t>
+      </w:r>
+      <w:r>
+        <w:rPr>
+          <w:rFonts w:ascii="Arial" w:hAnsi="Arial" w:cs="Arial"/>
+          <w:color w:val="000000" w:themeColor="text1"/>
+          <w:sz w:val="24"/>
+          <w:szCs w:val="24"/>
+          <w:shd w:val="clear" w:color="auto" w:fill="FFFFFF"/>
+        </w:rPr>
+        <w:t>capacidade de um objeto poder ser referenciado de várias formas em tempo de execução em diversas classes. Podemos defini-lo também como à capacidade que objetos diferentes têm de responder a uma mesma mensagem. Uma definição mais simples, ”muitas</w:t>
+      </w:r>
+      <w:r>
+        <w:rPr>
+          <w:rFonts w:ascii="Arial" w:hAnsi="Arial" w:cs="Arial"/>
+          <w:color w:val="000000" w:themeColor="text1"/>
+          <w:sz w:val="24"/>
+          <w:szCs w:val="24"/>
+        </w:rPr>
+        <w:t xml:space="preserve"> formas”. </w:t>
+      </w:r>
+      <w:r>
+        <w:rPr>
+          <w:rFonts w:ascii="Arial" w:hAnsi="Arial" w:cs="Arial"/>
+          <w:color w:val="000000" w:themeColor="text1"/>
+          <w:sz w:val="24"/>
+          <w:szCs w:val="24"/>
+          <w:shd w:val="clear" w:color="auto" w:fill="FFFFFF"/>
+        </w:rPr>
+        <w:t>(Cuidado, polimorfismo não quer dizer que o objeto fica se transformando, muito pelo contrário, um objeto nasce de um tipo e morre daquele tipo, o que pode mudar é a maneira como nos referimos a ele).</w:t>
       </w:r>
     </w:p>
     <w:p>
       <w:pPr>
         <w:spacing w:line="360" w:lineRule="auto"/>
-        <w:rPr>
-          <w:rFonts w:ascii="Arial" w:hAnsi="Arial" w:cs="Arial"/>
-          <w:color w:val="000000" w:themeColor="text1"/>
-          <w:sz w:val="24"/>
-          <w:szCs w:val="24"/>
-          <w:shd w:val="clear" w:color="auto" w:fill="FFFFFF"/>
-        </w:rPr>
-      </w:pPr>
-      <w:r>
-        <w:rPr>
-          <w:rFonts w:ascii="Arial" w:hAnsi="Arial" w:cs="Arial"/>
-          <w:color w:val="000000" w:themeColor="text1"/>
-          <w:sz w:val="24"/>
-          <w:szCs w:val="24"/>
-          <w:shd w:val="clear" w:color="auto" w:fill="FFFFFF"/>
-        </w:rPr>
-        <w:t>O Polimorfismo é a capacidade de um objeto poder ser referenciado de várias formas em tempo de execução em diversas classes. Podemos defini-lo também como à capacidade que objetos diferentes têm de responder a uma mesma mensagem. Uma definição mais simples, ”muitas</w:t>
-      </w:r>
-      <w:r>
-        <w:rPr>
-          <w:rFonts w:ascii="Arial" w:hAnsi="Arial" w:cs="Arial"/>
-          <w:color w:val="000000" w:themeColor="text1"/>
-          <w:sz w:val="24"/>
-          <w:szCs w:val="24"/>
-        </w:rPr>
-        <w:t xml:space="preserve"> formas”. </w:t>
-      </w:r>
-      <w:r>
-        <w:rPr>
-          <w:rFonts w:ascii="Arial" w:hAnsi="Arial" w:cs="Arial"/>
-          <w:color w:val="000000" w:themeColor="text1"/>
-          <w:sz w:val="24"/>
-          <w:szCs w:val="24"/>
-          <w:shd w:val="clear" w:color="auto" w:fill="FFFFFF"/>
-        </w:rPr>
-        <w:t>(Cuidado, polimorfismo não quer dizer que o objeto fica se transformando, muito pelo contrário, um objeto nasce de um tipo e morre daquele tipo, o que pode mudar é a maneira como nos referi</w:t>
-      </w:r>
-      <w:bookmarkStart w:id="0" w:name="_GoBack"/>
-      <w:bookmarkEnd w:id="0"/>
-      <w:r>
-        <w:rPr>
-          <w:rFonts w:ascii="Arial" w:hAnsi="Arial" w:cs="Arial"/>
-          <w:color w:val="000000" w:themeColor="text1"/>
-          <w:sz w:val="24"/>
-          <w:szCs w:val="24"/>
-          <w:shd w:val="clear" w:color="auto" w:fill="FFFFFF"/>
-        </w:rPr>
-        <w:t>mos a ele).</w:t>
-      </w:r>
-    </w:p>
-    <w:p>
-      <w:pPr>
-        <w:spacing w:before="100" w:beforeAutospacing="1" w:after="100" w:afterAutospacing="1" w:line="360" w:lineRule="auto"/>
+        <w:jc w:val="both"/>
         <w:rPr>
           <w:rFonts w:ascii="Arial" w:eastAsia="Times New Roman" w:hAnsi="Arial" w:cs="Arial"/>
           <w:b/>
@@ -1965,21 +2121,51 @@
           <w:lang w:eastAsia="pt-BR"/>
         </w:rPr>
       </w:pPr>
-      <w:r>
-        <w:rPr>
-          <w:rFonts w:ascii="Arial" w:eastAsia="Times New Roman" w:hAnsi="Arial" w:cs="Arial"/>
-          <w:b/>
+    </w:p>
+    <w:p>
+      <w:pPr>
+        <w:spacing w:line="360" w:lineRule="auto"/>
+        <w:jc w:val="both"/>
+        <w:rPr>
+          <w:rFonts w:ascii="Arial" w:eastAsiaTheme="minorEastAsia" w:hAnsi="Arial" w:cs="Arial"/>
+          <w:i/>
+          <w:iCs/>
+          <w:smallCaps/>
+          <w:spacing w:val="10"/>
+          <w:sz w:val="24"/>
+          <w:szCs w:val="24"/>
+        </w:rPr>
+      </w:pPr>
+      <w:r>
+        <w:rPr>
+          <w:rFonts w:ascii="Arial" w:eastAsia="Times New Roman" w:hAnsi="Arial" w:cs="Arial"/>
           <w:color w:val="000000" w:themeColor="text1"/>
           <w:sz w:val="24"/>
           <w:szCs w:val="24"/>
           <w:lang w:eastAsia="pt-BR"/>
         </w:rPr>
-        <w:t>Por exemplo:</w:t>
-      </w:r>
-    </w:p>
-    <w:p>
-      <w:pPr>
+        <w:t>Exemplos</w:t>
+      </w:r>
+      <w:r>
+        <w:rPr>
+          <w:rFonts w:ascii="Arial" w:eastAsia="Times New Roman" w:hAnsi="Arial" w:cs="Arial"/>
+          <w:color w:val="000000" w:themeColor="text1"/>
+          <w:sz w:val="24"/>
+          <w:szCs w:val="24"/>
+          <w:lang w:eastAsia="pt-BR"/>
+        </w:rPr>
+        <w:t>:</w:t>
+      </w:r>
+    </w:p>
+    <w:p>
+      <w:pPr>
+        <w:pStyle w:val="PargrafodaLista"/>
+        <w:numPr>
+          <w:ilvl w:val="0"/>
+          <w:numId w:val="5"/>
+        </w:numPr>
         <w:spacing w:before="100" w:beforeAutospacing="1" w:after="100" w:afterAutospacing="1" w:line="360" w:lineRule="auto"/>
+        <w:jc w:val="both"/>
         <w:rPr>
           <w:rFonts w:ascii="Arial" w:eastAsia="Times New Roman" w:hAnsi="Arial" w:cs="Arial"/>
           <w:color w:val="000000" w:themeColor="text1"/>
@@ -2001,10 +2187,15 @@
     </w:p>
     <w:p>
       <w:pPr>
+        <w:pStyle w:val="PargrafodaLista"/>
+        <w:numPr>
+          <w:ilvl w:val="0"/>
+          <w:numId w:val="5"/>
+        </w:numPr>
         <w:spacing w:before="100" w:beforeAutospacing="1" w:after="100" w:afterAutospacing="1" w:line="360" w:lineRule="auto"/>
-        <w:rPr>
-          <w:rFonts w:ascii="Arial" w:eastAsia="Times New Roman" w:hAnsi="Arial" w:cs="Arial"/>
-          <w:b/>
+        <w:jc w:val="both"/>
+        <w:rPr>
+          <w:rFonts w:ascii="Arial" w:eastAsia="Times New Roman" w:hAnsi="Arial" w:cs="Arial"/>
           <w:color w:val="000000" w:themeColor="text1"/>
           <w:sz w:val="24"/>
           <w:szCs w:val="24"/>
@@ -2014,18 +2205,28 @@
       <w:r>
         <w:rPr>
           <w:rFonts w:ascii="Arial" w:eastAsia="Times New Roman" w:hAnsi="Arial" w:cs="Arial"/>
-          <w:b/>
           <w:color w:val="000000" w:themeColor="text1"/>
           <w:sz w:val="24"/>
           <w:szCs w:val="24"/>
           <w:lang w:eastAsia="pt-BR"/>
         </w:rPr>
-        <w:t xml:space="preserve">Outro exemplo: </w:t>
+        <w:t>Podemos dizer que uma classe chamada Vendedor e outra chamada Diretor podem ter como base uma classe chamada Pessoa, com um método chamado CalcularVendas. Se este método (definido na classe base) se comportar de maneira diferente para as chamadas feitas a partir de uma instância de Vendedor e para as chamadas feitas a partir de uma instância de Diretor, ele será considerado um método polimórfico, ou seja, um método de várias formas</w:t>
+      </w:r>
+      <w:r>
+        <w:rPr>
+          <w:rFonts w:ascii="Arial" w:eastAsia="Times New Roman" w:hAnsi="Arial" w:cs="Arial"/>
+          <w:color w:val="000000" w:themeColor="text1"/>
+          <w:sz w:val="24"/>
+          <w:szCs w:val="24"/>
+          <w:lang w:eastAsia="pt-BR"/>
+        </w:rPr>
+        <w:t>.</w:t>
       </w:r>
     </w:p>
     <w:p>
       <w:pPr>
         <w:spacing w:before="100" w:beforeAutospacing="1" w:after="100" w:afterAutospacing="1" w:line="360" w:lineRule="auto"/>
+        <w:jc w:val="both"/>
         <w:rPr>
           <w:rFonts w:ascii="Arial" w:eastAsia="Times New Roman" w:hAnsi="Arial" w:cs="Arial"/>
           <w:color w:val="000000" w:themeColor="text1"/>
@@ -2042,79 +2243,14 @@
           <w:szCs w:val="24"/>
           <w:lang w:eastAsia="pt-BR"/>
         </w:rPr>
-        <w:t xml:space="preserve">Podemos dizer que uma classe chamada Vendedor e outra chamada Diretor podem ter como base uma classe chamada Pessoa, com um método chamado </w:t>
-      </w:r>
-      <w:proofErr w:type="spellStart"/>
-      <w:r>
-        <w:rPr>
-          <w:rFonts w:ascii="Arial" w:eastAsia="Times New Roman" w:hAnsi="Arial" w:cs="Arial"/>
-          <w:color w:val="000000" w:themeColor="text1"/>
-          <w:sz w:val="24"/>
-          <w:szCs w:val="24"/>
-          <w:lang w:eastAsia="pt-BR"/>
-        </w:rPr>
-        <w:t>CalcularVendas</w:t>
-      </w:r>
-      <w:proofErr w:type="spellEnd"/>
-      <w:r>
-        <w:rPr>
-          <w:rFonts w:ascii="Arial" w:eastAsia="Times New Roman" w:hAnsi="Arial" w:cs="Arial"/>
-          <w:color w:val="000000" w:themeColor="text1"/>
-          <w:sz w:val="24"/>
-          <w:szCs w:val="24"/>
-          <w:lang w:eastAsia="pt-BR"/>
-        </w:rPr>
-        <w:t>. Se este método (definido na classe base) se comportar de maneira diferente para as chamadas feitas a partir de uma instância de Vendedor e para as chamadas feitas a partir de uma instância de Diretor, ele será considerado um método polimórfico, ou seja, um método de várias formas.</w:t>
-      </w:r>
-    </w:p>
-    <w:p>
-      <w:pPr>
-        <w:spacing w:before="100" w:beforeAutospacing="1" w:after="100" w:afterAutospacing="1" w:line="360" w:lineRule="auto"/>
-        <w:rPr>
-          <w:rFonts w:ascii="Arial" w:eastAsia="Times New Roman" w:hAnsi="Arial" w:cs="Arial"/>
-          <w:color w:val="000000" w:themeColor="text1"/>
-          <w:sz w:val="24"/>
-          <w:szCs w:val="24"/>
-          <w:lang w:eastAsia="pt-BR"/>
-        </w:rPr>
-      </w:pPr>
-      <w:r>
-        <w:rPr>
-          <w:rFonts w:ascii="Arial" w:eastAsia="Times New Roman" w:hAnsi="Arial" w:cs="Arial"/>
-          <w:color w:val="000000" w:themeColor="text1"/>
-          <w:sz w:val="24"/>
-          <w:szCs w:val="24"/>
-          <w:lang w:eastAsia="pt-BR"/>
-        </w:rPr>
-        <w:t xml:space="preserve">Assim podemos ter na classe base o método </w:t>
-      </w:r>
-      <w:proofErr w:type="spellStart"/>
-      <w:r>
-        <w:rPr>
-          <w:rFonts w:ascii="Arial" w:eastAsia="Times New Roman" w:hAnsi="Arial" w:cs="Arial"/>
-          <w:color w:val="000000" w:themeColor="text1"/>
-          <w:sz w:val="24"/>
-          <w:szCs w:val="24"/>
-          <w:lang w:eastAsia="pt-BR"/>
-        </w:rPr>
-        <w:t>CalcularVendas</w:t>
-      </w:r>
-      <w:proofErr w:type="spellEnd"/>
-      <w:r>
-        <w:rPr>
-          <w:rFonts w:ascii="Arial" w:eastAsia="Times New Roman" w:hAnsi="Arial" w:cs="Arial"/>
-          <w:color w:val="000000" w:themeColor="text1"/>
-          <w:sz w:val="24"/>
-          <w:szCs w:val="24"/>
-          <w:lang w:eastAsia="pt-BR"/>
-        </w:rPr>
-        <w:t>:</w:t>
+        <w:t>Um breve exemplo de polimorfismo na Java:</w:t>
       </w:r>
     </w:p>
     <w:tbl>
       <w:tblPr>
         <w:tblW w:w="0" w:type="auto"/>
         <w:tblCellSpacing w:w="0" w:type="dxa"/>
+        <w:tblInd w:w="624" w:type="dxa"/>
         <w:tblCellMar>
           <w:left w:w="0" w:type="dxa"/>
           <w:right w:w="0" w:type="dxa"/>
@@ -2122,7 +2258,7 @@
         <w:tblLook w:val="04A0" w:firstRow="1" w:lastRow="0" w:firstColumn="1" w:lastColumn="0" w:noHBand="0" w:noVBand="1"/>
       </w:tblPr>
       <w:tblGrid>
-        <w:gridCol w:w="6866"/>
+        <w:gridCol w:w="5597"/>
       </w:tblGrid>
       <w:tr>
         <w:trPr>
@@ -2144,47 +2280,41 @@
             <w:pPr>
               <w:spacing w:after="0" w:line="240" w:lineRule="auto"/>
               <w:rPr>
-                <w:rFonts w:ascii="Times New Roman" w:eastAsia="Times New Roman" w:hAnsi="Times New Roman" w:cs="Times New Roman"/>
+                <w:rFonts w:ascii="Arial" w:eastAsia="Times New Roman" w:hAnsi="Arial" w:cs="Arial"/>
+                <w:i/>
+                <w:sz w:val="24"/>
+                <w:szCs w:val="24"/>
                 <w:lang w:eastAsia="pt-BR"/>
               </w:rPr>
             </w:pPr>
-            <w:proofErr w:type="spellStart"/>
-            <w:r>
-              <w:rPr>
-                <w:rFonts w:ascii="Courier New" w:eastAsia="Times New Roman" w:hAnsi="Courier New" w:cs="Courier New"/>
-                <w:lang w:eastAsia="pt-BR"/>
-              </w:rPr>
-              <w:t>Public</w:t>
-            </w:r>
-            <w:proofErr w:type="spellEnd"/>
-            <w:r>
-              <w:rPr>
-                <w:rFonts w:ascii="Courier New" w:eastAsia="Times New Roman" w:hAnsi="Courier New" w:cs="Courier New"/>
-                <w:lang w:eastAsia="pt-BR"/>
-              </w:rPr>
-              <w:t xml:space="preserve"> decimal </w:t>
-            </w:r>
-            <w:proofErr w:type="spellStart"/>
+            <w:r>
+              <w:rPr>
+                <w:rFonts w:ascii="Arial" w:eastAsia="Times New Roman" w:hAnsi="Arial" w:cs="Arial"/>
+                <w:i/>
+                <w:sz w:val="24"/>
+                <w:szCs w:val="24"/>
+                <w:lang w:eastAsia="pt-BR"/>
+              </w:rPr>
+              <w:t xml:space="preserve">Public decimal </w:t>
+            </w:r>
             <w:proofErr w:type="gramStart"/>
             <w:r>
               <w:rPr>
-                <w:rFonts w:ascii="Courier New" w:eastAsia="Times New Roman" w:hAnsi="Courier New" w:cs="Courier New"/>
-                <w:lang w:eastAsia="pt-BR"/>
-              </w:rPr>
-              <w:t>CalcularVendas</w:t>
-            </w:r>
-            <w:proofErr w:type="spellEnd"/>
-            <w:r>
-              <w:rPr>
-                <w:rFonts w:ascii="Courier New" w:eastAsia="Times New Roman" w:hAnsi="Courier New" w:cs="Courier New"/>
-                <w:lang w:eastAsia="pt-BR"/>
-              </w:rPr>
-              <w:t>(</w:t>
+                <w:rFonts w:ascii="Arial" w:eastAsia="Times New Roman" w:hAnsi="Arial" w:cs="Arial"/>
+                <w:i/>
+                <w:sz w:val="24"/>
+                <w:szCs w:val="24"/>
+                <w:lang w:eastAsia="pt-BR"/>
+              </w:rPr>
+              <w:t>CalcularVendas(</w:t>
             </w:r>
             <w:proofErr w:type="gramEnd"/>
             <w:r>
               <w:rPr>
-                <w:rFonts w:ascii="Courier New" w:eastAsia="Times New Roman" w:hAnsi="Courier New" w:cs="Courier New"/>
+                <w:rFonts w:ascii="Arial" w:eastAsia="Times New Roman" w:hAnsi="Arial" w:cs="Arial"/>
+                <w:i/>
+                <w:sz w:val="24"/>
+                <w:szCs w:val="24"/>
                 <w:lang w:eastAsia="pt-BR"/>
               </w:rPr>
               <w:t>)</w:t>
@@ -2194,13 +2324,19 @@
             <w:pPr>
               <w:spacing w:after="0" w:line="240" w:lineRule="auto"/>
               <w:rPr>
-                <w:rFonts w:ascii="Times New Roman" w:eastAsia="Times New Roman" w:hAnsi="Times New Roman" w:cs="Times New Roman"/>
+                <w:rFonts w:ascii="Arial" w:eastAsia="Times New Roman" w:hAnsi="Arial" w:cs="Arial"/>
+                <w:i/>
+                <w:sz w:val="24"/>
+                <w:szCs w:val="24"/>
                 <w:lang w:eastAsia="pt-BR"/>
               </w:rPr>
             </w:pPr>
             <w:r>
               <w:rPr>
-                <w:rFonts w:ascii="Times New Roman" w:eastAsia="Times New Roman" w:hAnsi="Times New Roman" w:cs="Times New Roman"/>
+                <w:rFonts w:ascii="Arial" w:eastAsia="Times New Roman" w:hAnsi="Arial" w:cs="Arial"/>
+                <w:i/>
+                <w:sz w:val="24"/>
+                <w:szCs w:val="24"/>
                 <w:lang w:eastAsia="pt-BR"/>
               </w:rPr>
               <w:t> </w:t>
@@ -2210,13 +2346,19 @@
             <w:pPr>
               <w:spacing w:after="0" w:line="240" w:lineRule="auto"/>
               <w:rPr>
-                <w:rFonts w:ascii="Times New Roman" w:eastAsia="Times New Roman" w:hAnsi="Times New Roman" w:cs="Times New Roman"/>
+                <w:rFonts w:ascii="Arial" w:eastAsia="Times New Roman" w:hAnsi="Arial" w:cs="Arial"/>
+                <w:i/>
+                <w:sz w:val="24"/>
+                <w:szCs w:val="24"/>
                 <w:lang w:eastAsia="pt-BR"/>
               </w:rPr>
             </w:pPr>
             <w:r>
               <w:rPr>
-                <w:rFonts w:ascii="Courier New" w:eastAsia="Times New Roman" w:hAnsi="Courier New" w:cs="Courier New"/>
+                <w:rFonts w:ascii="Arial" w:eastAsia="Times New Roman" w:hAnsi="Arial" w:cs="Arial"/>
+                <w:i/>
+                <w:sz w:val="24"/>
+                <w:szCs w:val="24"/>
                 <w:lang w:eastAsia="pt-BR"/>
               </w:rPr>
               <w:t>    {</w:t>
@@ -2226,13 +2368,19 @@
             <w:pPr>
               <w:spacing w:after="0" w:line="240" w:lineRule="auto"/>
               <w:rPr>
-                <w:rFonts w:ascii="Times New Roman" w:eastAsia="Times New Roman" w:hAnsi="Times New Roman" w:cs="Times New Roman"/>
+                <w:rFonts w:ascii="Arial" w:eastAsia="Times New Roman" w:hAnsi="Arial" w:cs="Arial"/>
+                <w:i/>
+                <w:sz w:val="24"/>
+                <w:szCs w:val="24"/>
                 <w:lang w:eastAsia="pt-BR"/>
               </w:rPr>
             </w:pPr>
             <w:r>
               <w:rPr>
-                <w:rFonts w:ascii="Courier New" w:eastAsia="Times New Roman" w:hAnsi="Courier New" w:cs="Courier New"/>
+                <w:rFonts w:ascii="Arial" w:eastAsia="Times New Roman" w:hAnsi="Arial" w:cs="Arial"/>
+                <w:i/>
+                <w:sz w:val="24"/>
+                <w:szCs w:val="24"/>
                 <w:lang w:eastAsia="pt-BR"/>
               </w:rPr>
               <w:t>        </w:t>
@@ -2240,7 +2388,10 @@
             <w:proofErr w:type="gramStart"/>
             <w:r>
               <w:rPr>
-                <w:rFonts w:ascii="Courier New" w:eastAsia="Times New Roman" w:hAnsi="Courier New" w:cs="Courier New"/>
+                <w:rFonts w:ascii="Arial" w:eastAsia="Times New Roman" w:hAnsi="Arial" w:cs="Arial"/>
+                <w:i/>
+                <w:sz w:val="24"/>
+                <w:szCs w:val="24"/>
                 <w:lang w:eastAsia="pt-BR"/>
               </w:rPr>
               <w:t>decimal</w:t>
@@ -2248,7 +2399,10 @@
             <w:proofErr w:type="gramEnd"/>
             <w:r>
               <w:rPr>
-                <w:rFonts w:ascii="Courier New" w:eastAsia="Times New Roman" w:hAnsi="Courier New" w:cs="Courier New"/>
+                <w:rFonts w:ascii="Arial" w:eastAsia="Times New Roman" w:hAnsi="Arial" w:cs="Arial"/>
+                <w:i/>
+                <w:sz w:val="24"/>
+                <w:szCs w:val="24"/>
                 <w:lang w:eastAsia="pt-BR"/>
               </w:rPr>
               <w:t xml:space="preserve"> </w:t>
@@ -2256,7 +2410,10 @@
             <w:proofErr w:type="spellStart"/>
             <w:r>
               <w:rPr>
-                <w:rFonts w:ascii="Courier New" w:eastAsia="Times New Roman" w:hAnsi="Courier New" w:cs="Courier New"/>
+                <w:rFonts w:ascii="Arial" w:eastAsia="Times New Roman" w:hAnsi="Arial" w:cs="Arial"/>
+                <w:i/>
+                <w:sz w:val="24"/>
+                <w:szCs w:val="24"/>
                 <w:lang w:eastAsia="pt-BR"/>
               </w:rPr>
               <w:t>valorUnitario</w:t>
@@ -2264,7 +2421,10 @@
             <w:proofErr w:type="spellEnd"/>
             <w:r>
               <w:rPr>
-                <w:rFonts w:ascii="Courier New" w:eastAsia="Times New Roman" w:hAnsi="Courier New" w:cs="Courier New"/>
+                <w:rFonts w:ascii="Arial" w:eastAsia="Times New Roman" w:hAnsi="Arial" w:cs="Arial"/>
+                <w:i/>
+                <w:sz w:val="24"/>
+                <w:szCs w:val="24"/>
                 <w:lang w:eastAsia="pt-BR"/>
               </w:rPr>
               <w:t xml:space="preserve"> = </w:t>
@@ -2272,7 +2432,10 @@
             <w:proofErr w:type="spellStart"/>
             <w:r>
               <w:rPr>
-                <w:rFonts w:ascii="Courier New" w:eastAsia="Times New Roman" w:hAnsi="Courier New" w:cs="Courier New"/>
+                <w:rFonts w:ascii="Arial" w:eastAsia="Times New Roman" w:hAnsi="Arial" w:cs="Arial"/>
+                <w:i/>
+                <w:sz w:val="24"/>
+                <w:szCs w:val="24"/>
                 <w:lang w:eastAsia="pt-BR"/>
               </w:rPr>
               <w:t>decimal.MinValue</w:t>
@@ -2280,7 +2443,10 @@
             <w:proofErr w:type="spellEnd"/>
             <w:r>
               <w:rPr>
-                <w:rFonts w:ascii="Courier New" w:eastAsia="Times New Roman" w:hAnsi="Courier New" w:cs="Courier New"/>
+                <w:rFonts w:ascii="Arial" w:eastAsia="Times New Roman" w:hAnsi="Arial" w:cs="Arial"/>
+                <w:i/>
+                <w:sz w:val="24"/>
+                <w:szCs w:val="24"/>
                 <w:lang w:eastAsia="pt-BR"/>
               </w:rPr>
               <w:t>;</w:t>
@@ -2290,15 +2456,22 @@
             <w:pPr>
               <w:spacing w:after="0" w:line="240" w:lineRule="auto"/>
               <w:rPr>
-                <w:rFonts w:ascii="Times New Roman" w:eastAsia="Times New Roman" w:hAnsi="Times New Roman" w:cs="Times New Roman"/>
+                <w:rFonts w:ascii="Arial" w:eastAsia="Times New Roman" w:hAnsi="Arial" w:cs="Arial"/>
+                <w:i/>
+                <w:sz w:val="24"/>
+                <w:szCs w:val="24"/>
                 <w:lang w:eastAsia="pt-BR"/>
               </w:rPr>
             </w:pPr>
             <w:r>
               <w:rPr>
-                <w:rFonts w:ascii="Times New Roman" w:eastAsia="Times New Roman" w:hAnsi="Times New Roman" w:cs="Times New Roman"/>
-                <w:lang w:eastAsia="pt-BR"/>
-              </w:rPr>
+                <w:rFonts w:ascii="Arial" w:eastAsia="Times New Roman" w:hAnsi="Arial" w:cs="Arial"/>
+                <w:i/>
+                <w:sz w:val="24"/>
+                <w:szCs w:val="24"/>
+                <w:lang w:eastAsia="pt-BR"/>
+              </w:rPr>
+              <w:lastRenderedPageBreak/>
               <w:t> </w:t>
             </w:r>
           </w:p>
@@ -2306,13 +2479,19 @@
             <w:pPr>
               <w:spacing w:after="0" w:line="240" w:lineRule="auto"/>
               <w:rPr>
-                <w:rFonts w:ascii="Times New Roman" w:eastAsia="Times New Roman" w:hAnsi="Times New Roman" w:cs="Times New Roman"/>
+                <w:rFonts w:ascii="Arial" w:eastAsia="Times New Roman" w:hAnsi="Arial" w:cs="Arial"/>
+                <w:i/>
+                <w:sz w:val="24"/>
+                <w:szCs w:val="24"/>
                 <w:lang w:eastAsia="pt-BR"/>
               </w:rPr>
             </w:pPr>
             <w:r>
               <w:rPr>
-                <w:rFonts w:ascii="Courier New" w:eastAsia="Times New Roman" w:hAnsi="Courier New" w:cs="Courier New"/>
+                <w:rFonts w:ascii="Arial" w:eastAsia="Times New Roman" w:hAnsi="Arial" w:cs="Arial"/>
+                <w:i/>
+                <w:sz w:val="24"/>
+                <w:szCs w:val="24"/>
                 <w:lang w:eastAsia="pt-BR"/>
               </w:rPr>
               <w:t>        </w:t>
@@ -2320,7 +2499,10 @@
             <w:proofErr w:type="gramStart"/>
             <w:r>
               <w:rPr>
-                <w:rFonts w:ascii="Courier New" w:eastAsia="Times New Roman" w:hAnsi="Courier New" w:cs="Courier New"/>
+                <w:rFonts w:ascii="Arial" w:eastAsia="Times New Roman" w:hAnsi="Arial" w:cs="Arial"/>
+                <w:i/>
+                <w:sz w:val="24"/>
+                <w:szCs w:val="24"/>
                 <w:lang w:eastAsia="pt-BR"/>
               </w:rPr>
               <w:t>decimal</w:t>
@@ -2328,7 +2510,10 @@
             <w:proofErr w:type="gramEnd"/>
             <w:r>
               <w:rPr>
-                <w:rFonts w:ascii="Courier New" w:eastAsia="Times New Roman" w:hAnsi="Courier New" w:cs="Courier New"/>
+                <w:rFonts w:ascii="Arial" w:eastAsia="Times New Roman" w:hAnsi="Arial" w:cs="Arial"/>
+                <w:i/>
+                <w:sz w:val="24"/>
+                <w:szCs w:val="24"/>
                 <w:lang w:eastAsia="pt-BR"/>
               </w:rPr>
               <w:t xml:space="preserve"> </w:t>
@@ -2336,7 +2521,10 @@
             <w:proofErr w:type="spellStart"/>
             <w:r>
               <w:rPr>
-                <w:rFonts w:ascii="Courier New" w:eastAsia="Times New Roman" w:hAnsi="Courier New" w:cs="Courier New"/>
+                <w:rFonts w:ascii="Arial" w:eastAsia="Times New Roman" w:hAnsi="Arial" w:cs="Arial"/>
+                <w:i/>
+                <w:sz w:val="24"/>
+                <w:szCs w:val="24"/>
                 <w:lang w:eastAsia="pt-BR"/>
               </w:rPr>
               <w:t>produtosVendidos</w:t>
@@ -2344,7 +2532,10 @@
             <w:proofErr w:type="spellEnd"/>
             <w:r>
               <w:rPr>
-                <w:rFonts w:ascii="Courier New" w:eastAsia="Times New Roman" w:hAnsi="Courier New" w:cs="Courier New"/>
+                <w:rFonts w:ascii="Arial" w:eastAsia="Times New Roman" w:hAnsi="Arial" w:cs="Arial"/>
+                <w:i/>
+                <w:sz w:val="24"/>
+                <w:szCs w:val="24"/>
                 <w:lang w:eastAsia="pt-BR"/>
               </w:rPr>
               <w:t xml:space="preserve"> = </w:t>
@@ -2352,7 +2543,10 @@
             <w:proofErr w:type="spellStart"/>
             <w:r>
               <w:rPr>
-                <w:rFonts w:ascii="Courier New" w:eastAsia="Times New Roman" w:hAnsi="Courier New" w:cs="Courier New"/>
+                <w:rFonts w:ascii="Arial" w:eastAsia="Times New Roman" w:hAnsi="Arial" w:cs="Arial"/>
+                <w:i/>
+                <w:sz w:val="24"/>
+                <w:szCs w:val="24"/>
                 <w:lang w:eastAsia="pt-BR"/>
               </w:rPr>
               <w:t>decimal.MinValue</w:t>
@@ -2360,7 +2554,10 @@
             <w:proofErr w:type="spellEnd"/>
             <w:r>
               <w:rPr>
-                <w:rFonts w:ascii="Courier New" w:eastAsia="Times New Roman" w:hAnsi="Courier New" w:cs="Courier New"/>
+                <w:rFonts w:ascii="Arial" w:eastAsia="Times New Roman" w:hAnsi="Arial" w:cs="Arial"/>
+                <w:i/>
+                <w:sz w:val="24"/>
+                <w:szCs w:val="24"/>
                 <w:lang w:eastAsia="pt-BR"/>
               </w:rPr>
               <w:t>;</w:t>
@@ -2370,13 +2567,19 @@
             <w:pPr>
               <w:spacing w:after="0" w:line="240" w:lineRule="auto"/>
               <w:rPr>
-                <w:rFonts w:ascii="Times New Roman" w:eastAsia="Times New Roman" w:hAnsi="Times New Roman" w:cs="Times New Roman"/>
+                <w:rFonts w:ascii="Arial" w:eastAsia="Times New Roman" w:hAnsi="Arial" w:cs="Arial"/>
+                <w:i/>
+                <w:sz w:val="24"/>
+                <w:szCs w:val="24"/>
                 <w:lang w:eastAsia="pt-BR"/>
               </w:rPr>
             </w:pPr>
             <w:r>
               <w:rPr>
-                <w:rFonts w:ascii="Times New Roman" w:eastAsia="Times New Roman" w:hAnsi="Times New Roman" w:cs="Times New Roman"/>
+                <w:rFonts w:ascii="Arial" w:eastAsia="Times New Roman" w:hAnsi="Arial" w:cs="Arial"/>
+                <w:i/>
+                <w:sz w:val="24"/>
+                <w:szCs w:val="24"/>
                 <w:lang w:eastAsia="pt-BR"/>
               </w:rPr>
               <w:t> </w:t>
@@ -2386,13 +2589,19 @@
             <w:pPr>
               <w:spacing w:after="0" w:line="240" w:lineRule="auto"/>
               <w:rPr>
-                <w:rFonts w:ascii="Times New Roman" w:eastAsia="Times New Roman" w:hAnsi="Times New Roman" w:cs="Times New Roman"/>
+                <w:rFonts w:ascii="Arial" w:eastAsia="Times New Roman" w:hAnsi="Arial" w:cs="Arial"/>
+                <w:i/>
+                <w:sz w:val="24"/>
+                <w:szCs w:val="24"/>
                 <w:lang w:eastAsia="pt-BR"/>
               </w:rPr>
             </w:pPr>
             <w:r>
               <w:rPr>
-                <w:rFonts w:ascii="Courier New" w:eastAsia="Times New Roman" w:hAnsi="Courier New" w:cs="Courier New"/>
+                <w:rFonts w:ascii="Arial" w:eastAsia="Times New Roman" w:hAnsi="Arial" w:cs="Arial"/>
+                <w:i/>
+                <w:sz w:val="24"/>
+                <w:szCs w:val="24"/>
                 <w:lang w:eastAsia="pt-BR"/>
               </w:rPr>
               <w:t>        </w:t>
@@ -2401,7 +2610,10 @@
             <w:proofErr w:type="gramStart"/>
             <w:r>
               <w:rPr>
-                <w:rFonts w:ascii="Courier New" w:eastAsia="Times New Roman" w:hAnsi="Courier New" w:cs="Courier New"/>
+                <w:rFonts w:ascii="Arial" w:eastAsia="Times New Roman" w:hAnsi="Arial" w:cs="Arial"/>
+                <w:i/>
+                <w:sz w:val="24"/>
+                <w:szCs w:val="24"/>
                 <w:lang w:eastAsia="pt-BR"/>
               </w:rPr>
               <w:t>return</w:t>
@@ -2410,7 +2622,10 @@
             <w:proofErr w:type="gramEnd"/>
             <w:r>
               <w:rPr>
-                <w:rFonts w:ascii="Courier New" w:eastAsia="Times New Roman" w:hAnsi="Courier New" w:cs="Courier New"/>
+                <w:rFonts w:ascii="Arial" w:eastAsia="Times New Roman" w:hAnsi="Arial" w:cs="Arial"/>
+                <w:i/>
+                <w:sz w:val="24"/>
+                <w:szCs w:val="24"/>
                 <w:lang w:eastAsia="pt-BR"/>
               </w:rPr>
               <w:t xml:space="preserve"> </w:t>
@@ -2418,7 +2633,10 @@
             <w:proofErr w:type="spellStart"/>
             <w:r>
               <w:rPr>
-                <w:rFonts w:ascii="Courier New" w:eastAsia="Times New Roman" w:hAnsi="Courier New" w:cs="Courier New"/>
+                <w:rFonts w:ascii="Arial" w:eastAsia="Times New Roman" w:hAnsi="Arial" w:cs="Arial"/>
+                <w:i/>
+                <w:sz w:val="24"/>
+                <w:szCs w:val="24"/>
                 <w:lang w:eastAsia="pt-BR"/>
               </w:rPr>
               <w:t>valorUnitario</w:t>
@@ -2426,7 +2644,10 @@
             <w:proofErr w:type="spellEnd"/>
             <w:r>
               <w:rPr>
-                <w:rFonts w:ascii="Courier New" w:eastAsia="Times New Roman" w:hAnsi="Courier New" w:cs="Courier New"/>
+                <w:rFonts w:ascii="Arial" w:eastAsia="Times New Roman" w:hAnsi="Arial" w:cs="Arial"/>
+                <w:i/>
+                <w:sz w:val="24"/>
+                <w:szCs w:val="24"/>
                 <w:lang w:eastAsia="pt-BR"/>
               </w:rPr>
               <w:t xml:space="preserve"> * </w:t>
@@ -2434,7 +2655,10 @@
             <w:proofErr w:type="spellStart"/>
             <w:r>
               <w:rPr>
-                <w:rFonts w:ascii="Courier New" w:eastAsia="Times New Roman" w:hAnsi="Courier New" w:cs="Courier New"/>
+                <w:rFonts w:ascii="Arial" w:eastAsia="Times New Roman" w:hAnsi="Arial" w:cs="Arial"/>
+                <w:i/>
+                <w:sz w:val="24"/>
+                <w:szCs w:val="24"/>
                 <w:lang w:eastAsia="pt-BR"/>
               </w:rPr>
               <w:t>produtosVendidos</w:t>
@@ -2442,7 +2666,10 @@
             <w:proofErr w:type="spellEnd"/>
             <w:r>
               <w:rPr>
-                <w:rFonts w:ascii="Courier New" w:eastAsia="Times New Roman" w:hAnsi="Courier New" w:cs="Courier New"/>
+                <w:rFonts w:ascii="Arial" w:eastAsia="Times New Roman" w:hAnsi="Arial" w:cs="Arial"/>
+                <w:i/>
+                <w:sz w:val="24"/>
+                <w:szCs w:val="24"/>
                 <w:lang w:eastAsia="pt-BR"/>
               </w:rPr>
               <w:t>;</w:t>
@@ -2452,13 +2679,19 @@
             <w:pPr>
               <w:spacing w:after="0" w:line="240" w:lineRule="auto"/>
               <w:rPr>
-                <w:rFonts w:ascii="Times New Roman" w:eastAsia="Times New Roman" w:hAnsi="Times New Roman" w:cs="Times New Roman"/>
+                <w:rFonts w:ascii="Arial" w:eastAsia="Times New Roman" w:hAnsi="Arial" w:cs="Arial"/>
+                <w:i/>
+                <w:sz w:val="24"/>
+                <w:szCs w:val="24"/>
                 <w:lang w:eastAsia="pt-BR"/>
               </w:rPr>
             </w:pPr>
             <w:r>
               <w:rPr>
-                <w:rFonts w:ascii="Times New Roman" w:eastAsia="Times New Roman" w:hAnsi="Times New Roman" w:cs="Times New Roman"/>
+                <w:rFonts w:ascii="Arial" w:eastAsia="Times New Roman" w:hAnsi="Arial" w:cs="Arial"/>
+                <w:i/>
+                <w:sz w:val="24"/>
+                <w:szCs w:val="24"/>
                 <w:lang w:eastAsia="pt-BR"/>
               </w:rPr>
               <w:t> </w:t>
@@ -2468,24 +2701,50 @@
             <w:pPr>
               <w:spacing w:after="0" w:line="240" w:lineRule="auto"/>
               <w:rPr>
-                <w:rFonts w:ascii="Courier New" w:eastAsia="Times New Roman" w:hAnsi="Courier New" w:cs="Courier New"/>
+                <w:rFonts w:ascii="Arial" w:eastAsia="Times New Roman" w:hAnsi="Arial" w:cs="Arial"/>
+                <w:sz w:val="24"/>
+                <w:szCs w:val="24"/>
                 <w:lang w:eastAsia="pt-BR"/>
               </w:rPr>
             </w:pPr>
             <w:r>
               <w:rPr>
-                <w:rFonts w:ascii="Courier New" w:eastAsia="Times New Roman" w:hAnsi="Courier New" w:cs="Courier New"/>
-                <w:lang w:eastAsia="pt-BR"/>
-              </w:rPr>
-              <w:t>  </w:t>
-            </w:r>
-            <w:r>
-              <w:rPr>
-                <w:rFonts w:ascii="Courier New" w:eastAsia="Times New Roman" w:hAnsi="Courier New" w:cs="Courier New"/>
-                <w:lang w:eastAsia="pt-BR"/>
-              </w:rPr>
-              <w:t> }</w:t>
-            </w:r>
+                <w:rFonts w:ascii="Arial" w:eastAsia="Times New Roman" w:hAnsi="Arial" w:cs="Arial"/>
+                <w:i/>
+                <w:sz w:val="24"/>
+                <w:szCs w:val="24"/>
+                <w:lang w:eastAsia="pt-BR"/>
+              </w:rPr>
+              <w:t>   }</w:t>
+            </w:r>
+          </w:p>
+        </w:tc>
+      </w:tr>
+      <w:tr>
+        <w:trPr>
+          <w:tblCellSpacing w:w="0" w:type="dxa"/>
+        </w:trPr>
+        <w:tc>
+          <w:tcPr>
+            <w:tcW w:w="0" w:type="auto"/>
+            <w:tcBorders>
+              <w:top w:val="nil"/>
+              <w:left w:val="nil"/>
+              <w:bottom w:val="nil"/>
+              <w:right w:val="nil"/>
+            </w:tcBorders>
+            <w:vAlign w:val="center"/>
+          </w:tcPr>
+          <w:p>
+            <w:pPr>
+              <w:spacing w:after="0" w:line="240" w:lineRule="auto"/>
+              <w:rPr>
+                <w:rFonts w:ascii="Arial" w:eastAsia="Times New Roman" w:hAnsi="Arial" w:cs="Arial"/>
+                <w:sz w:val="24"/>
+                <w:szCs w:val="24"/>
+                <w:lang w:eastAsia="pt-BR"/>
+              </w:rPr>
+            </w:pPr>
           </w:p>
         </w:tc>
       </w:tr>
@@ -2494,23 +2753,32 @@
       <w:pPr>
         <w:spacing w:before="100" w:beforeAutospacing="1" w:after="100" w:afterAutospacing="1" w:line="360" w:lineRule="auto"/>
         <w:rPr>
-          <w:rFonts w:eastAsia="Times New Roman" w:cs="Times New Roman"/>
+          <w:rFonts w:ascii="Arial" w:eastAsia="Times New Roman" w:hAnsi="Arial" w:cs="Arial"/>
           <w:color w:val="000000" w:themeColor="text1"/>
-          <w:sz w:val="28"/>
-          <w:szCs w:val="28"/>
-          <w:lang w:eastAsia="pt-BR"/>
-        </w:rPr>
-      </w:pPr>
-      <w:r>
-        <w:rPr>
-          <w:rFonts w:eastAsia="Times New Roman" w:cs="Times New Roman"/>
+          <w:sz w:val="24"/>
+          <w:szCs w:val="24"/>
+          <w:lang w:eastAsia="pt-BR"/>
+        </w:rPr>
+      </w:pPr>
+      <w:r>
+        <w:rPr>
+          <w:rFonts w:ascii="Arial" w:eastAsia="Times New Roman" w:hAnsi="Arial" w:cs="Arial"/>
           <w:color w:val="000000" w:themeColor="text1"/>
-          <w:sz w:val="28"/>
-          <w:szCs w:val="28"/>
-          <w:lang w:eastAsia="pt-BR"/>
-        </w:rPr>
-        <w:lastRenderedPageBreak/>
-        <w:t>Na classe Vendedor temos o mesmo método, mais com a codificação diferente:</w:t>
+          <w:sz w:val="24"/>
+          <w:szCs w:val="24"/>
+          <w:lang w:eastAsia="pt-BR"/>
+        </w:rPr>
+        <w:t>O método citado acima se encontra na classe Pessoa. Contudo, n</w:t>
+      </w:r>
+      <w:r>
+        <w:rPr>
+          <w:rFonts w:ascii="Arial" w:eastAsia="Times New Roman" w:hAnsi="Arial" w:cs="Arial"/>
+          <w:color w:val="000000" w:themeColor="text1"/>
+          <w:sz w:val="24"/>
+          <w:szCs w:val="24"/>
+          <w:lang w:eastAsia="pt-BR"/>
+        </w:rPr>
+        <w:t>a classe Vendedor temos o mesmo método, mais com a codificação diferente:</w:t>
       </w:r>
     </w:p>
     <w:tbl>
@@ -2524,7 +2792,7 @@
         <w:tblLook w:val="04A0" w:firstRow="1" w:lastRow="0" w:firstColumn="1" w:lastColumn="0" w:noHBand="0" w:noVBand="1"/>
       </w:tblPr>
       <w:tblGrid>
-        <w:gridCol w:w="6338"/>
+        <w:gridCol w:w="5511"/>
       </w:tblGrid>
       <w:tr>
         <w:trPr>
@@ -2545,48 +2813,41 @@
           <w:p>
             <w:pPr>
               <w:spacing w:after="0" w:line="240" w:lineRule="auto"/>
-              <w:rPr>
-                <w:rFonts w:ascii="Times New Roman" w:eastAsia="Times New Roman" w:hAnsi="Times New Roman" w:cs="Times New Roman"/>
+              <w:ind w:left="708"/>
+              <w:rPr>
+                <w:rFonts w:ascii="Arial" w:eastAsia="Times New Roman" w:hAnsi="Arial" w:cs="Arial"/>
+                <w:i/>
+                <w:sz w:val="24"/>
+                <w:szCs w:val="24"/>
                 <w:lang w:eastAsia="pt-BR"/>
               </w:rPr>
             </w:pPr>
-            <w:proofErr w:type="spellStart"/>
-            <w:r>
-              <w:rPr>
-                <w:rFonts w:ascii="Courier New" w:eastAsia="Times New Roman" w:hAnsi="Courier New" w:cs="Courier New"/>
-                <w:lang w:eastAsia="pt-BR"/>
-              </w:rPr>
-              <w:t>Public</w:t>
-            </w:r>
-            <w:proofErr w:type="spellEnd"/>
-            <w:r>
-              <w:rPr>
-                <w:rFonts w:ascii="Courier New" w:eastAsia="Times New Roman" w:hAnsi="Courier New" w:cs="Courier New"/>
-                <w:lang w:eastAsia="pt-BR"/>
-              </w:rPr>
-              <w:t xml:space="preserve"> decimal </w:t>
-            </w:r>
-            <w:proofErr w:type="spellStart"/>
-            <w:proofErr w:type="gramStart"/>
-            <w:r>
-              <w:rPr>
-                <w:rFonts w:ascii="Courier New" w:eastAsia="Times New Roman" w:hAnsi="Courier New" w:cs="Courier New"/>
-                <w:lang w:eastAsia="pt-BR"/>
-              </w:rPr>
-              <w:t>CalcularVendas</w:t>
-            </w:r>
-            <w:proofErr w:type="spellEnd"/>
-            <w:r>
-              <w:rPr>
-                <w:rFonts w:ascii="Courier New" w:eastAsia="Times New Roman" w:hAnsi="Courier New" w:cs="Courier New"/>
-                <w:lang w:eastAsia="pt-BR"/>
-              </w:rPr>
-              <w:t>(</w:t>
-            </w:r>
-            <w:proofErr w:type="gramEnd"/>
-            <w:r>
-              <w:rPr>
-                <w:rFonts w:ascii="Courier New" w:eastAsia="Times New Roman" w:hAnsi="Courier New" w:cs="Courier New"/>
+            <w:r>
+              <w:rPr>
+                <w:rFonts w:ascii="Arial" w:eastAsia="Times New Roman" w:hAnsi="Arial" w:cs="Arial"/>
+                <w:i/>
+                <w:sz w:val="24"/>
+                <w:szCs w:val="24"/>
+                <w:lang w:eastAsia="pt-BR"/>
+              </w:rPr>
+              <w:t xml:space="preserve">Public decimal </w:t>
+            </w:r>
+            <w:r>
+              <w:rPr>
+                <w:rFonts w:ascii="Arial" w:eastAsia="Times New Roman" w:hAnsi="Arial" w:cs="Arial"/>
+                <w:i/>
+                <w:sz w:val="24"/>
+                <w:szCs w:val="24"/>
+                <w:lang w:eastAsia="pt-BR"/>
+              </w:rPr>
+              <w:t>CalcularVendas (</w:t>
+            </w:r>
+            <w:r>
+              <w:rPr>
+                <w:rFonts w:ascii="Arial" w:eastAsia="Times New Roman" w:hAnsi="Arial" w:cs="Arial"/>
+                <w:i/>
+                <w:sz w:val="24"/>
+                <w:szCs w:val="24"/>
                 <w:lang w:eastAsia="pt-BR"/>
               </w:rPr>
               <w:t>)</w:t>
@@ -2595,14 +2856,21 @@
           <w:p>
             <w:pPr>
               <w:spacing w:after="0" w:line="240" w:lineRule="auto"/>
-              <w:rPr>
-                <w:rFonts w:ascii="Times New Roman" w:eastAsia="Times New Roman" w:hAnsi="Times New Roman" w:cs="Times New Roman"/>
+              <w:ind w:left="708"/>
+              <w:rPr>
+                <w:rFonts w:ascii="Arial" w:eastAsia="Times New Roman" w:hAnsi="Arial" w:cs="Arial"/>
+                <w:i/>
+                <w:sz w:val="24"/>
+                <w:szCs w:val="24"/>
                 <w:lang w:eastAsia="pt-BR"/>
               </w:rPr>
             </w:pPr>
             <w:r>
               <w:rPr>
-                <w:rFonts w:ascii="Times New Roman" w:eastAsia="Times New Roman" w:hAnsi="Times New Roman" w:cs="Times New Roman"/>
+                <w:rFonts w:ascii="Arial" w:eastAsia="Times New Roman" w:hAnsi="Arial" w:cs="Arial"/>
+                <w:i/>
+                <w:sz w:val="24"/>
+                <w:szCs w:val="24"/>
                 <w:lang w:eastAsia="pt-BR"/>
               </w:rPr>
               <w:t> </w:t>
@@ -2611,14 +2879,21 @@
           <w:p>
             <w:pPr>
               <w:spacing w:after="0" w:line="240" w:lineRule="auto"/>
-              <w:rPr>
-                <w:rFonts w:ascii="Times New Roman" w:eastAsia="Times New Roman" w:hAnsi="Times New Roman" w:cs="Times New Roman"/>
+              <w:ind w:left="708"/>
+              <w:rPr>
+                <w:rFonts w:ascii="Arial" w:eastAsia="Times New Roman" w:hAnsi="Arial" w:cs="Arial"/>
+                <w:i/>
+                <w:sz w:val="24"/>
+                <w:szCs w:val="24"/>
                 <w:lang w:eastAsia="pt-BR"/>
               </w:rPr>
             </w:pPr>
             <w:r>
               <w:rPr>
-                <w:rFonts w:ascii="Courier New" w:eastAsia="Times New Roman" w:hAnsi="Courier New" w:cs="Courier New"/>
+                <w:rFonts w:ascii="Arial" w:eastAsia="Times New Roman" w:hAnsi="Arial" w:cs="Arial"/>
+                <w:i/>
+                <w:sz w:val="24"/>
+                <w:szCs w:val="24"/>
                 <w:lang w:eastAsia="pt-BR"/>
               </w:rPr>
               <w:t>    {</w:t>
@@ -2627,14 +2902,21 @@
           <w:p>
             <w:pPr>
               <w:spacing w:after="0" w:line="240" w:lineRule="auto"/>
-              <w:rPr>
-                <w:rFonts w:ascii="Times New Roman" w:eastAsia="Times New Roman" w:hAnsi="Times New Roman" w:cs="Times New Roman"/>
+              <w:ind w:left="708"/>
+              <w:rPr>
+                <w:rFonts w:ascii="Arial" w:eastAsia="Times New Roman" w:hAnsi="Arial" w:cs="Arial"/>
+                <w:i/>
+                <w:sz w:val="24"/>
+                <w:szCs w:val="24"/>
                 <w:lang w:eastAsia="pt-BR"/>
               </w:rPr>
             </w:pPr>
             <w:r>
               <w:rPr>
-                <w:rFonts w:ascii="Courier New" w:eastAsia="Times New Roman" w:hAnsi="Courier New" w:cs="Courier New"/>
+                <w:rFonts w:ascii="Arial" w:eastAsia="Times New Roman" w:hAnsi="Arial" w:cs="Arial"/>
+                <w:i/>
+                <w:sz w:val="24"/>
+                <w:szCs w:val="24"/>
                 <w:lang w:eastAsia="pt-BR"/>
               </w:rPr>
               <w:t>        </w:t>
@@ -2642,7 +2924,10 @@
             <w:proofErr w:type="gramStart"/>
             <w:r>
               <w:rPr>
-                <w:rFonts w:ascii="Courier New" w:eastAsia="Times New Roman" w:hAnsi="Courier New" w:cs="Courier New"/>
+                <w:rFonts w:ascii="Arial" w:eastAsia="Times New Roman" w:hAnsi="Arial" w:cs="Arial"/>
+                <w:i/>
+                <w:sz w:val="24"/>
+                <w:szCs w:val="24"/>
                 <w:lang w:eastAsia="pt-BR"/>
               </w:rPr>
               <w:t>decimal</w:t>
@@ -2650,7 +2935,10 @@
             <w:proofErr w:type="gramEnd"/>
             <w:r>
               <w:rPr>
-                <w:rFonts w:ascii="Courier New" w:eastAsia="Times New Roman" w:hAnsi="Courier New" w:cs="Courier New"/>
+                <w:rFonts w:ascii="Arial" w:eastAsia="Times New Roman" w:hAnsi="Arial" w:cs="Arial"/>
+                <w:i/>
+                <w:sz w:val="24"/>
+                <w:szCs w:val="24"/>
                 <w:lang w:eastAsia="pt-BR"/>
               </w:rPr>
               <w:t xml:space="preserve"> </w:t>
@@ -2658,7 +2946,10 @@
             <w:proofErr w:type="spellStart"/>
             <w:r>
               <w:rPr>
-                <w:rFonts w:ascii="Courier New" w:eastAsia="Times New Roman" w:hAnsi="Courier New" w:cs="Courier New"/>
+                <w:rFonts w:ascii="Arial" w:eastAsia="Times New Roman" w:hAnsi="Arial" w:cs="Arial"/>
+                <w:i/>
+                <w:sz w:val="24"/>
+                <w:szCs w:val="24"/>
                 <w:lang w:eastAsia="pt-BR"/>
               </w:rPr>
               <w:t>valorUnitario</w:t>
@@ -2666,7 +2957,10 @@
             <w:proofErr w:type="spellEnd"/>
             <w:r>
               <w:rPr>
-                <w:rFonts w:ascii="Courier New" w:eastAsia="Times New Roman" w:hAnsi="Courier New" w:cs="Courier New"/>
+                <w:rFonts w:ascii="Arial" w:eastAsia="Times New Roman" w:hAnsi="Arial" w:cs="Arial"/>
+                <w:i/>
+                <w:sz w:val="24"/>
+                <w:szCs w:val="24"/>
                 <w:lang w:eastAsia="pt-BR"/>
               </w:rPr>
               <w:t xml:space="preserve"> = 50;</w:t>
@@ -2675,14 +2969,21 @@
           <w:p>
             <w:pPr>
               <w:spacing w:after="0" w:line="240" w:lineRule="auto"/>
-              <w:rPr>
-                <w:rFonts w:ascii="Times New Roman" w:eastAsia="Times New Roman" w:hAnsi="Times New Roman" w:cs="Times New Roman"/>
+              <w:ind w:left="708"/>
+              <w:rPr>
+                <w:rFonts w:ascii="Arial" w:eastAsia="Times New Roman" w:hAnsi="Arial" w:cs="Arial"/>
+                <w:i/>
+                <w:sz w:val="24"/>
+                <w:szCs w:val="24"/>
                 <w:lang w:eastAsia="pt-BR"/>
               </w:rPr>
             </w:pPr>
             <w:r>
               <w:rPr>
-                <w:rFonts w:ascii="Times New Roman" w:eastAsia="Times New Roman" w:hAnsi="Times New Roman" w:cs="Times New Roman"/>
+                <w:rFonts w:ascii="Arial" w:eastAsia="Times New Roman" w:hAnsi="Arial" w:cs="Arial"/>
+                <w:i/>
+                <w:sz w:val="24"/>
+                <w:szCs w:val="24"/>
                 <w:lang w:eastAsia="pt-BR"/>
               </w:rPr>
               <w:t> </w:t>
@@ -2691,14 +2992,21 @@
           <w:p>
             <w:pPr>
               <w:spacing w:after="0" w:line="240" w:lineRule="auto"/>
-              <w:rPr>
-                <w:rFonts w:ascii="Times New Roman" w:eastAsia="Times New Roman" w:hAnsi="Times New Roman" w:cs="Times New Roman"/>
+              <w:ind w:left="708"/>
+              <w:rPr>
+                <w:rFonts w:ascii="Arial" w:eastAsia="Times New Roman" w:hAnsi="Arial" w:cs="Arial"/>
+                <w:i/>
+                <w:sz w:val="24"/>
+                <w:szCs w:val="24"/>
                 <w:lang w:eastAsia="pt-BR"/>
               </w:rPr>
             </w:pPr>
             <w:r>
               <w:rPr>
-                <w:rFonts w:ascii="Courier New" w:eastAsia="Times New Roman" w:hAnsi="Courier New" w:cs="Courier New"/>
+                <w:rFonts w:ascii="Arial" w:eastAsia="Times New Roman" w:hAnsi="Arial" w:cs="Arial"/>
+                <w:i/>
+                <w:sz w:val="24"/>
+                <w:szCs w:val="24"/>
                 <w:lang w:eastAsia="pt-BR"/>
               </w:rPr>
               <w:t>        </w:t>
@@ -2706,7 +3014,10 @@
             <w:proofErr w:type="gramStart"/>
             <w:r>
               <w:rPr>
-                <w:rFonts w:ascii="Courier New" w:eastAsia="Times New Roman" w:hAnsi="Courier New" w:cs="Courier New"/>
+                <w:rFonts w:ascii="Arial" w:eastAsia="Times New Roman" w:hAnsi="Arial" w:cs="Arial"/>
+                <w:i/>
+                <w:sz w:val="24"/>
+                <w:szCs w:val="24"/>
                 <w:lang w:eastAsia="pt-BR"/>
               </w:rPr>
               <w:t>decimal</w:t>
@@ -2714,7 +3025,10 @@
             <w:proofErr w:type="gramEnd"/>
             <w:r>
               <w:rPr>
-                <w:rFonts w:ascii="Courier New" w:eastAsia="Times New Roman" w:hAnsi="Courier New" w:cs="Courier New"/>
+                <w:rFonts w:ascii="Arial" w:eastAsia="Times New Roman" w:hAnsi="Arial" w:cs="Arial"/>
+                <w:i/>
+                <w:sz w:val="24"/>
+                <w:szCs w:val="24"/>
                 <w:lang w:eastAsia="pt-BR"/>
               </w:rPr>
               <w:t xml:space="preserve"> </w:t>
@@ -2722,7 +3036,10 @@
             <w:proofErr w:type="spellStart"/>
             <w:r>
               <w:rPr>
-                <w:rFonts w:ascii="Courier New" w:eastAsia="Times New Roman" w:hAnsi="Courier New" w:cs="Courier New"/>
+                <w:rFonts w:ascii="Arial" w:eastAsia="Times New Roman" w:hAnsi="Arial" w:cs="Arial"/>
+                <w:i/>
+                <w:sz w:val="24"/>
+                <w:szCs w:val="24"/>
                 <w:lang w:eastAsia="pt-BR"/>
               </w:rPr>
               <w:t>produtosVendidos</w:t>
@@ -2730,7 +3047,10 @@
             <w:proofErr w:type="spellEnd"/>
             <w:r>
               <w:rPr>
-                <w:rFonts w:ascii="Courier New" w:eastAsia="Times New Roman" w:hAnsi="Courier New" w:cs="Courier New"/>
+                <w:rFonts w:ascii="Arial" w:eastAsia="Times New Roman" w:hAnsi="Arial" w:cs="Arial"/>
+                <w:i/>
+                <w:sz w:val="24"/>
+                <w:szCs w:val="24"/>
                 <w:lang w:eastAsia="pt-BR"/>
               </w:rPr>
               <w:t xml:space="preserve"> = 1500;</w:t>
@@ -2739,8 +3059,12 @@
           <w:p>
             <w:pPr>
               <w:spacing w:after="0" w:line="240" w:lineRule="auto"/>
-              <w:rPr>
-                <w:rFonts w:ascii="Times New Roman" w:eastAsia="Times New Roman" w:hAnsi="Times New Roman" w:cs="Times New Roman"/>
+              <w:ind w:left="708"/>
+              <w:rPr>
+                <w:rFonts w:ascii="Arial" w:eastAsia="Times New Roman" w:hAnsi="Arial" w:cs="Arial"/>
+                <w:i/>
+                <w:sz w:val="24"/>
+                <w:szCs w:val="24"/>
                 <w:lang w:eastAsia="pt-BR"/>
               </w:rPr>
             </w:pPr>
@@ -2748,14 +3072,21 @@
           <w:p>
             <w:pPr>
               <w:spacing w:after="0" w:line="240" w:lineRule="auto"/>
-              <w:rPr>
-                <w:rFonts w:ascii="Times New Roman" w:eastAsia="Times New Roman" w:hAnsi="Times New Roman" w:cs="Times New Roman"/>
+              <w:ind w:left="708"/>
+              <w:rPr>
+                <w:rFonts w:ascii="Arial" w:eastAsia="Times New Roman" w:hAnsi="Arial" w:cs="Arial"/>
+                <w:i/>
+                <w:sz w:val="24"/>
+                <w:szCs w:val="24"/>
                 <w:lang w:eastAsia="pt-BR"/>
               </w:rPr>
             </w:pPr>
             <w:r>
               <w:rPr>
-                <w:rFonts w:ascii="Courier New" w:eastAsia="Times New Roman" w:hAnsi="Courier New" w:cs="Courier New"/>
+                <w:rFonts w:ascii="Arial" w:eastAsia="Times New Roman" w:hAnsi="Arial" w:cs="Arial"/>
+                <w:i/>
+                <w:sz w:val="24"/>
+                <w:szCs w:val="24"/>
                 <w:lang w:eastAsia="pt-BR"/>
               </w:rPr>
               <w:t>        </w:t>
@@ -2764,7 +3095,10 @@
             <w:proofErr w:type="gramStart"/>
             <w:r>
               <w:rPr>
-                <w:rFonts w:ascii="Courier New" w:eastAsia="Times New Roman" w:hAnsi="Courier New" w:cs="Courier New"/>
+                <w:rFonts w:ascii="Arial" w:eastAsia="Times New Roman" w:hAnsi="Arial" w:cs="Arial"/>
+                <w:i/>
+                <w:sz w:val="24"/>
+                <w:szCs w:val="24"/>
                 <w:lang w:eastAsia="pt-BR"/>
               </w:rPr>
               <w:t>return</w:t>
@@ -2773,7 +3107,10 @@
             <w:proofErr w:type="gramEnd"/>
             <w:r>
               <w:rPr>
-                <w:rFonts w:ascii="Courier New" w:eastAsia="Times New Roman" w:hAnsi="Courier New" w:cs="Courier New"/>
+                <w:rFonts w:ascii="Arial" w:eastAsia="Times New Roman" w:hAnsi="Arial" w:cs="Arial"/>
+                <w:i/>
+                <w:sz w:val="24"/>
+                <w:szCs w:val="24"/>
                 <w:lang w:eastAsia="pt-BR"/>
               </w:rPr>
               <w:t xml:space="preserve"> </w:t>
@@ -2781,7 +3118,10 @@
             <w:proofErr w:type="spellStart"/>
             <w:r>
               <w:rPr>
-                <w:rFonts w:ascii="Courier New" w:eastAsia="Times New Roman" w:hAnsi="Courier New" w:cs="Courier New"/>
+                <w:rFonts w:ascii="Arial" w:eastAsia="Times New Roman" w:hAnsi="Arial" w:cs="Arial"/>
+                <w:i/>
+                <w:sz w:val="24"/>
+                <w:szCs w:val="24"/>
                 <w:lang w:eastAsia="pt-BR"/>
               </w:rPr>
               <w:t>valorUnitario</w:t>
@@ -2789,7 +3129,10 @@
             <w:proofErr w:type="spellEnd"/>
             <w:r>
               <w:rPr>
-                <w:rFonts w:ascii="Courier New" w:eastAsia="Times New Roman" w:hAnsi="Courier New" w:cs="Courier New"/>
+                <w:rFonts w:ascii="Arial" w:eastAsia="Times New Roman" w:hAnsi="Arial" w:cs="Arial"/>
+                <w:i/>
+                <w:sz w:val="24"/>
+                <w:szCs w:val="24"/>
                 <w:lang w:eastAsia="pt-BR"/>
               </w:rPr>
               <w:t xml:space="preserve"> * </w:t>
@@ -2797,7 +3140,10 @@
             <w:proofErr w:type="spellStart"/>
             <w:r>
               <w:rPr>
-                <w:rFonts w:ascii="Courier New" w:eastAsia="Times New Roman" w:hAnsi="Courier New" w:cs="Courier New"/>
+                <w:rFonts w:ascii="Arial" w:eastAsia="Times New Roman" w:hAnsi="Arial" w:cs="Arial"/>
+                <w:i/>
+                <w:sz w:val="24"/>
+                <w:szCs w:val="24"/>
                 <w:lang w:eastAsia="pt-BR"/>
               </w:rPr>
               <w:t>produtosVendidos</w:t>
@@ -2805,7 +3151,10 @@
             <w:proofErr w:type="spellEnd"/>
             <w:r>
               <w:rPr>
-                <w:rFonts w:ascii="Courier New" w:eastAsia="Times New Roman" w:hAnsi="Courier New" w:cs="Courier New"/>
+                <w:rFonts w:ascii="Arial" w:eastAsia="Times New Roman" w:hAnsi="Arial" w:cs="Arial"/>
+                <w:i/>
+                <w:sz w:val="24"/>
+                <w:szCs w:val="24"/>
                 <w:lang w:eastAsia="pt-BR"/>
               </w:rPr>
               <w:t>;</w:t>
@@ -2814,14 +3163,20 @@
           <w:p>
             <w:pPr>
               <w:spacing w:after="0" w:line="240" w:lineRule="auto"/>
-              <w:rPr>
-                <w:rFonts w:ascii="Times New Roman" w:eastAsia="Times New Roman" w:hAnsi="Times New Roman" w:cs="Times New Roman"/>
+              <w:ind w:left="708"/>
+              <w:rPr>
+                <w:rFonts w:ascii="Arial" w:eastAsia="Times New Roman" w:hAnsi="Arial" w:cs="Arial"/>
+                <w:sz w:val="24"/>
+                <w:szCs w:val="24"/>
                 <w:lang w:eastAsia="pt-BR"/>
               </w:rPr>
             </w:pPr>
             <w:r>
               <w:rPr>
-                <w:rFonts w:ascii="Courier New" w:eastAsia="Times New Roman" w:hAnsi="Courier New" w:cs="Courier New"/>
+                <w:rFonts w:ascii="Arial" w:eastAsia="Times New Roman" w:hAnsi="Arial" w:cs="Arial"/>
+                <w:i/>
+                <w:sz w:val="24"/>
+                <w:szCs w:val="24"/>
                 <w:lang w:eastAsia="pt-BR"/>
               </w:rPr>
               <w:t>    }</w:t>
@@ -2834,19 +3189,43 @@
       <w:pPr>
         <w:spacing w:before="100" w:beforeAutospacing="1" w:after="100" w:afterAutospacing="1" w:line="360" w:lineRule="auto"/>
         <w:rPr>
-          <w:rFonts w:eastAsia="Times New Roman" w:cs="Times New Roman"/>
+          <w:rFonts w:ascii="Arial" w:eastAsia="Times New Roman" w:hAnsi="Arial" w:cs="Arial"/>
           <w:color w:val="000000" w:themeColor="text1"/>
-          <w:sz w:val="28"/>
-          <w:szCs w:val="28"/>
-          <w:lang w:eastAsia="pt-BR"/>
-        </w:rPr>
-      </w:pPr>
-      <w:r>
-        <w:rPr>
-          <w:rFonts w:eastAsia="Times New Roman" w:cs="Times New Roman"/>
+          <w:sz w:val="24"/>
+          <w:szCs w:val="24"/>
+          <w:lang w:eastAsia="pt-BR"/>
+        </w:rPr>
+      </w:pPr>
+    </w:p>
+    <w:p>
+      <w:pPr>
+        <w:spacing w:before="100" w:beforeAutospacing="1" w:after="100" w:afterAutospacing="1" w:line="360" w:lineRule="auto"/>
+        <w:rPr>
+          <w:rFonts w:ascii="Arial" w:eastAsia="Times New Roman" w:hAnsi="Arial" w:cs="Arial"/>
           <w:color w:val="000000" w:themeColor="text1"/>
-          <w:sz w:val="28"/>
-          <w:szCs w:val="28"/>
+          <w:sz w:val="24"/>
+          <w:szCs w:val="24"/>
+          <w:lang w:eastAsia="pt-BR"/>
+        </w:rPr>
+      </w:pPr>
+    </w:p>
+    <w:p>
+      <w:pPr>
+        <w:spacing w:before="100" w:beforeAutospacing="1" w:after="100" w:afterAutospacing="1" w:line="360" w:lineRule="auto"/>
+        <w:rPr>
+          <w:rFonts w:ascii="Arial" w:eastAsia="Times New Roman" w:hAnsi="Arial" w:cs="Arial"/>
+          <w:color w:val="000000" w:themeColor="text1"/>
+          <w:sz w:val="24"/>
+          <w:szCs w:val="24"/>
+          <w:lang w:eastAsia="pt-BR"/>
+        </w:rPr>
+      </w:pPr>
+      <w:r>
+        <w:rPr>
+          <w:rFonts w:ascii="Arial" w:eastAsia="Times New Roman" w:hAnsi="Arial" w:cs="Arial"/>
+          <w:color w:val="000000" w:themeColor="text1"/>
+          <w:sz w:val="24"/>
+          <w:szCs w:val="24"/>
           <w:lang w:eastAsia="pt-BR"/>
         </w:rPr>
         <w:t>O mesmo ocorre na classe Diretor:</w:t>
@@ -2863,7 +3242,7 @@
         <w:tblLook w:val="04A0" w:firstRow="1" w:lastRow="0" w:firstColumn="1" w:lastColumn="0" w:noHBand="0" w:noVBand="1"/>
       </w:tblPr>
       <w:tblGrid>
-        <w:gridCol w:w="6602"/>
+        <w:gridCol w:w="7372"/>
       </w:tblGrid>
       <w:tr>
         <w:trPr>
@@ -2885,395 +3264,9 @@
             <w:pPr>
               <w:spacing w:after="0" w:line="240" w:lineRule="auto"/>
               <w:rPr>
-                <w:rFonts w:ascii="Times New Roman" w:eastAsia="Times New Roman" w:hAnsi="Times New Roman" w:cs="Times New Roman"/>
-                <w:lang w:eastAsia="pt-BR"/>
-              </w:rPr>
-            </w:pPr>
-            <w:proofErr w:type="spellStart"/>
-            <w:r>
-              <w:rPr>
-                <w:rFonts w:ascii="Courier New" w:eastAsia="Times New Roman" w:hAnsi="Courier New" w:cs="Courier New"/>
-                <w:lang w:eastAsia="pt-BR"/>
-              </w:rPr>
-              <w:t>Public</w:t>
-            </w:r>
-            <w:proofErr w:type="spellEnd"/>
-            <w:r>
-              <w:rPr>
-                <w:rFonts w:ascii="Courier New" w:eastAsia="Times New Roman" w:hAnsi="Courier New" w:cs="Courier New"/>
-                <w:lang w:eastAsia="pt-BR"/>
-              </w:rPr>
-              <w:t xml:space="preserve"> decimal </w:t>
-            </w:r>
-            <w:proofErr w:type="spellStart"/>
-            <w:proofErr w:type="gramStart"/>
-            <w:r>
-              <w:rPr>
-                <w:rFonts w:ascii="Courier New" w:eastAsia="Times New Roman" w:hAnsi="Courier New" w:cs="Courier New"/>
-                <w:lang w:eastAsia="pt-BR"/>
-              </w:rPr>
-              <w:t>CalcularVendas</w:t>
-            </w:r>
-            <w:proofErr w:type="spellEnd"/>
-            <w:r>
-              <w:rPr>
-                <w:rFonts w:ascii="Courier New" w:eastAsia="Times New Roman" w:hAnsi="Courier New" w:cs="Courier New"/>
-                <w:lang w:eastAsia="pt-BR"/>
-              </w:rPr>
-              <w:t>(</w:t>
-            </w:r>
-            <w:proofErr w:type="gramEnd"/>
-            <w:r>
-              <w:rPr>
-                <w:rFonts w:ascii="Courier New" w:eastAsia="Times New Roman" w:hAnsi="Courier New" w:cs="Courier New"/>
-                <w:lang w:eastAsia="pt-BR"/>
-              </w:rPr>
-              <w:t>)</w:t>
-            </w:r>
-          </w:p>
-          <w:p>
-            <w:pPr>
-              <w:spacing w:after="0" w:line="240" w:lineRule="auto"/>
-              <w:rPr>
-                <w:rFonts w:ascii="Times New Roman" w:eastAsia="Times New Roman" w:hAnsi="Times New Roman" w:cs="Times New Roman"/>
-                <w:lang w:eastAsia="pt-BR"/>
-              </w:rPr>
-            </w:pPr>
-            <w:r>
-              <w:rPr>
-                <w:rFonts w:ascii="Times New Roman" w:eastAsia="Times New Roman" w:hAnsi="Times New Roman" w:cs="Times New Roman"/>
-                <w:lang w:eastAsia="pt-BR"/>
-              </w:rPr>
-              <w:t> </w:t>
-            </w:r>
-          </w:p>
-          <w:p>
-            <w:pPr>
-              <w:spacing w:after="0" w:line="240" w:lineRule="auto"/>
-              <w:rPr>
-                <w:rFonts w:ascii="Times New Roman" w:eastAsia="Times New Roman" w:hAnsi="Times New Roman" w:cs="Times New Roman"/>
-                <w:lang w:eastAsia="pt-BR"/>
-              </w:rPr>
-            </w:pPr>
-            <w:r>
-              <w:rPr>
-                <w:rFonts w:ascii="Courier New" w:eastAsia="Times New Roman" w:hAnsi="Courier New" w:cs="Courier New"/>
-                <w:lang w:eastAsia="pt-BR"/>
-              </w:rPr>
-              <w:t>    {</w:t>
-            </w:r>
-          </w:p>
-          <w:p>
-            <w:pPr>
-              <w:spacing w:after="0" w:line="240" w:lineRule="auto"/>
-              <w:rPr>
-                <w:rFonts w:ascii="Times New Roman" w:eastAsia="Times New Roman" w:hAnsi="Times New Roman" w:cs="Times New Roman"/>
-                <w:lang w:eastAsia="pt-BR"/>
-              </w:rPr>
-            </w:pPr>
-            <w:r>
-              <w:rPr>
-                <w:rFonts w:ascii="Courier New" w:eastAsia="Times New Roman" w:hAnsi="Courier New" w:cs="Courier New"/>
-                <w:lang w:eastAsia="pt-BR"/>
-              </w:rPr>
-              <w:t>        </w:t>
-            </w:r>
-            <w:proofErr w:type="gramStart"/>
-            <w:r>
-              <w:rPr>
-                <w:rFonts w:ascii="Courier New" w:eastAsia="Times New Roman" w:hAnsi="Courier New" w:cs="Courier New"/>
-                <w:lang w:eastAsia="pt-BR"/>
-              </w:rPr>
-              <w:t>decimal</w:t>
-            </w:r>
-            <w:proofErr w:type="gramEnd"/>
-            <w:r>
-              <w:rPr>
-                <w:rFonts w:ascii="Courier New" w:eastAsia="Times New Roman" w:hAnsi="Courier New" w:cs="Courier New"/>
-                <w:lang w:eastAsia="pt-BR"/>
-              </w:rPr>
-              <w:t xml:space="preserve"> </w:t>
-            </w:r>
-            <w:proofErr w:type="spellStart"/>
-            <w:r>
-              <w:rPr>
-                <w:rFonts w:ascii="Courier New" w:eastAsia="Times New Roman" w:hAnsi="Courier New" w:cs="Courier New"/>
-                <w:lang w:eastAsia="pt-BR"/>
-              </w:rPr>
-              <w:t>valorUnitario</w:t>
-            </w:r>
-            <w:proofErr w:type="spellEnd"/>
-            <w:r>
-              <w:rPr>
-                <w:rFonts w:ascii="Courier New" w:eastAsia="Times New Roman" w:hAnsi="Courier New" w:cs="Courier New"/>
-                <w:lang w:eastAsia="pt-BR"/>
-              </w:rPr>
-              <w:t xml:space="preserve"> = 150;</w:t>
-            </w:r>
-          </w:p>
-          <w:p>
-            <w:pPr>
-              <w:spacing w:after="0" w:line="240" w:lineRule="auto"/>
-              <w:rPr>
-                <w:rFonts w:ascii="Times New Roman" w:eastAsia="Times New Roman" w:hAnsi="Times New Roman" w:cs="Times New Roman"/>
-                <w:lang w:eastAsia="pt-BR"/>
-              </w:rPr>
-            </w:pPr>
-            <w:r>
-              <w:rPr>
-                <w:rFonts w:ascii="Times New Roman" w:eastAsia="Times New Roman" w:hAnsi="Times New Roman" w:cs="Times New Roman"/>
-                <w:lang w:eastAsia="pt-BR"/>
-              </w:rPr>
-              <w:t> </w:t>
-            </w:r>
-          </w:p>
-          <w:p>
-            <w:pPr>
-              <w:spacing w:after="0" w:line="240" w:lineRule="auto"/>
-              <w:rPr>
-                <w:rFonts w:ascii="Times New Roman" w:eastAsia="Times New Roman" w:hAnsi="Times New Roman" w:cs="Times New Roman"/>
-                <w:lang w:eastAsia="pt-BR"/>
-              </w:rPr>
-            </w:pPr>
-            <w:r>
-              <w:rPr>
-                <w:rFonts w:ascii="Courier New" w:eastAsia="Times New Roman" w:hAnsi="Courier New" w:cs="Courier New"/>
-                <w:lang w:eastAsia="pt-BR"/>
-              </w:rPr>
-              <w:t>        </w:t>
-            </w:r>
-            <w:proofErr w:type="gramStart"/>
-            <w:r>
-              <w:rPr>
-                <w:rFonts w:ascii="Courier New" w:eastAsia="Times New Roman" w:hAnsi="Courier New" w:cs="Courier New"/>
-                <w:lang w:eastAsia="pt-BR"/>
-              </w:rPr>
-              <w:t>decimal</w:t>
-            </w:r>
-            <w:proofErr w:type="gramEnd"/>
-            <w:r>
-              <w:rPr>
-                <w:rFonts w:ascii="Courier New" w:eastAsia="Times New Roman" w:hAnsi="Courier New" w:cs="Courier New"/>
-                <w:lang w:eastAsia="pt-BR"/>
-              </w:rPr>
-              <w:t xml:space="preserve"> </w:t>
-            </w:r>
-            <w:proofErr w:type="spellStart"/>
-            <w:r>
-              <w:rPr>
-                <w:rFonts w:ascii="Courier New" w:eastAsia="Times New Roman" w:hAnsi="Courier New" w:cs="Courier New"/>
-                <w:lang w:eastAsia="pt-BR"/>
-              </w:rPr>
-              <w:t>produtosVendidos</w:t>
-            </w:r>
-            <w:proofErr w:type="spellEnd"/>
-            <w:r>
-              <w:rPr>
-                <w:rFonts w:ascii="Courier New" w:eastAsia="Times New Roman" w:hAnsi="Courier New" w:cs="Courier New"/>
-                <w:lang w:eastAsia="pt-BR"/>
-              </w:rPr>
-              <w:t xml:space="preserve"> = 3800;</w:t>
-            </w:r>
-          </w:p>
-          <w:p>
-            <w:pPr>
-              <w:spacing w:after="0" w:line="240" w:lineRule="auto"/>
-              <w:rPr>
-                <w:rFonts w:ascii="Times New Roman" w:eastAsia="Times New Roman" w:hAnsi="Times New Roman" w:cs="Times New Roman"/>
-                <w:lang w:eastAsia="pt-BR"/>
-              </w:rPr>
-            </w:pPr>
-            <w:r>
-              <w:rPr>
-                <w:rFonts w:ascii="Times New Roman" w:eastAsia="Times New Roman" w:hAnsi="Times New Roman" w:cs="Times New Roman"/>
-                <w:lang w:eastAsia="pt-BR"/>
-              </w:rPr>
-              <w:t> </w:t>
-            </w:r>
-          </w:p>
-          <w:p>
-            <w:pPr>
-              <w:spacing w:after="0" w:line="240" w:lineRule="auto"/>
-              <w:rPr>
-                <w:rFonts w:ascii="Times New Roman" w:eastAsia="Times New Roman" w:hAnsi="Times New Roman" w:cs="Times New Roman"/>
-                <w:lang w:eastAsia="pt-BR"/>
-              </w:rPr>
-            </w:pPr>
-            <w:r>
-              <w:rPr>
-                <w:rFonts w:ascii="Courier New" w:eastAsia="Times New Roman" w:hAnsi="Courier New" w:cs="Courier New"/>
-                <w:lang w:eastAsia="pt-BR"/>
-              </w:rPr>
-              <w:t>        </w:t>
-            </w:r>
-            <w:proofErr w:type="gramStart"/>
-            <w:r>
-              <w:rPr>
-                <w:rFonts w:ascii="Courier New" w:eastAsia="Times New Roman" w:hAnsi="Courier New" w:cs="Courier New"/>
-                <w:lang w:eastAsia="pt-BR"/>
-              </w:rPr>
-              <w:t>decimal</w:t>
-            </w:r>
-            <w:proofErr w:type="gramEnd"/>
-            <w:r>
-              <w:rPr>
-                <w:rFonts w:ascii="Courier New" w:eastAsia="Times New Roman" w:hAnsi="Courier New" w:cs="Courier New"/>
-                <w:lang w:eastAsia="pt-BR"/>
-              </w:rPr>
-              <w:t xml:space="preserve"> </w:t>
-            </w:r>
-            <w:proofErr w:type="spellStart"/>
-            <w:r>
-              <w:rPr>
-                <w:rFonts w:ascii="Courier New" w:eastAsia="Times New Roman" w:hAnsi="Courier New" w:cs="Courier New"/>
-                <w:lang w:eastAsia="pt-BR"/>
-              </w:rPr>
-              <w:t>taxaAdicional</w:t>
-            </w:r>
-            <w:proofErr w:type="spellEnd"/>
-            <w:r>
-              <w:rPr>
-                <w:rFonts w:ascii="Courier New" w:eastAsia="Times New Roman" w:hAnsi="Courier New" w:cs="Courier New"/>
-                <w:lang w:eastAsia="pt-BR"/>
-              </w:rPr>
-              <w:t xml:space="preserve"> = 100;</w:t>
-            </w:r>
-          </w:p>
-          <w:p>
-            <w:pPr>
-              <w:spacing w:after="0" w:line="240" w:lineRule="auto"/>
-              <w:rPr>
-                <w:rFonts w:ascii="Times New Roman" w:eastAsia="Times New Roman" w:hAnsi="Times New Roman" w:cs="Times New Roman"/>
-                <w:lang w:eastAsia="pt-BR"/>
-              </w:rPr>
-            </w:pPr>
-            <w:r>
-              <w:rPr>
-                <w:rFonts w:ascii="Times New Roman" w:eastAsia="Times New Roman" w:hAnsi="Times New Roman" w:cs="Times New Roman"/>
-                <w:lang w:eastAsia="pt-BR"/>
-              </w:rPr>
-              <w:t> </w:t>
-            </w:r>
-          </w:p>
-          <w:p>
-            <w:pPr>
-              <w:spacing w:after="0" w:line="240" w:lineRule="auto"/>
-              <w:rPr>
-                <w:rFonts w:ascii="Courier New" w:eastAsia="Times New Roman" w:hAnsi="Courier New" w:cs="Courier New"/>
-                <w:lang w:eastAsia="pt-BR"/>
-              </w:rPr>
-            </w:pPr>
-            <w:r>
-              <w:rPr>
-                <w:rFonts w:ascii="Courier New" w:eastAsia="Times New Roman" w:hAnsi="Courier New" w:cs="Courier New"/>
-                <w:lang w:eastAsia="pt-BR"/>
-              </w:rPr>
-              <w:t>        </w:t>
-            </w:r>
-            <w:proofErr w:type="spellStart"/>
-            <w:proofErr w:type="gramStart"/>
-            <w:r>
-              <w:rPr>
-                <w:rFonts w:ascii="Courier New" w:eastAsia="Times New Roman" w:hAnsi="Courier New" w:cs="Courier New"/>
-                <w:lang w:eastAsia="pt-BR"/>
-              </w:rPr>
-              <w:t>return</w:t>
-            </w:r>
-            <w:proofErr w:type="spellEnd"/>
-            <w:proofErr w:type="gramEnd"/>
-            <w:r>
-              <w:rPr>
-                <w:rFonts w:ascii="Courier New" w:eastAsia="Times New Roman" w:hAnsi="Courier New" w:cs="Courier New"/>
-                <w:lang w:eastAsia="pt-BR"/>
-              </w:rPr>
-              <w:t xml:space="preserve"> </w:t>
-            </w:r>
-            <w:proofErr w:type="spellStart"/>
-            <w:r>
-              <w:rPr>
-                <w:rFonts w:ascii="Courier New" w:eastAsia="Times New Roman" w:hAnsi="Courier New" w:cs="Courier New"/>
-                <w:lang w:eastAsia="pt-BR"/>
-              </w:rPr>
-              <w:t>t</w:t>
-            </w:r>
-            <w:r>
-              <w:rPr>
-                <w:rFonts w:ascii="Courier New" w:eastAsia="Times New Roman" w:hAnsi="Courier New" w:cs="Courier New"/>
-                <w:lang w:eastAsia="pt-BR"/>
-              </w:rPr>
-              <w:t>axaAdicional</w:t>
-            </w:r>
-            <w:proofErr w:type="spellEnd"/>
-            <w:r>
-              <w:rPr>
-                <w:rFonts w:ascii="Courier New" w:eastAsia="Times New Roman" w:hAnsi="Courier New" w:cs="Courier New"/>
-                <w:lang w:eastAsia="pt-BR"/>
-              </w:rPr>
-              <w:t xml:space="preserve"> + (</w:t>
-            </w:r>
-            <w:proofErr w:type="spellStart"/>
-            <w:r>
-              <w:rPr>
-                <w:rFonts w:ascii="Courier New" w:eastAsia="Times New Roman" w:hAnsi="Courier New" w:cs="Courier New"/>
-                <w:lang w:eastAsia="pt-BR"/>
-              </w:rPr>
-              <w:t>valorUnitario</w:t>
-            </w:r>
-            <w:proofErr w:type="spellEnd"/>
-            <w:r>
-              <w:rPr>
-                <w:rFonts w:ascii="Courier New" w:eastAsia="Times New Roman" w:hAnsi="Courier New" w:cs="Courier New"/>
-                <w:lang w:eastAsia="pt-BR"/>
-              </w:rPr>
-              <w:t xml:space="preserve"> *            </w:t>
-            </w:r>
-          </w:p>
-          <w:p>
-            <w:pPr>
-              <w:spacing w:after="0" w:line="240" w:lineRule="auto"/>
-              <w:rPr>
-                <w:rFonts w:ascii="Times New Roman" w:eastAsia="Times New Roman" w:hAnsi="Times New Roman" w:cs="Times New Roman"/>
-                <w:lang w:eastAsia="pt-BR"/>
-              </w:rPr>
-            </w:pPr>
-            <w:r>
-              <w:rPr>
-                <w:rFonts w:ascii="Courier New" w:eastAsia="Times New Roman" w:hAnsi="Courier New" w:cs="Courier New"/>
-                <w:lang w:eastAsia="pt-BR"/>
-              </w:rPr>
-              <w:t xml:space="preserve">                                </w:t>
-            </w:r>
-            <w:proofErr w:type="spellStart"/>
-            <w:proofErr w:type="gramStart"/>
-            <w:r>
-              <w:rPr>
-                <w:rFonts w:ascii="Courier New" w:eastAsia="Times New Roman" w:hAnsi="Courier New" w:cs="Courier New"/>
-                <w:lang w:eastAsia="pt-BR"/>
-              </w:rPr>
-              <w:t>p</w:t>
-            </w:r>
-            <w:r>
-              <w:rPr>
-                <w:rFonts w:ascii="Courier New" w:eastAsia="Times New Roman" w:hAnsi="Courier New" w:cs="Courier New"/>
-                <w:lang w:eastAsia="pt-BR"/>
-              </w:rPr>
-              <w:t>rodutosVendidos</w:t>
-            </w:r>
-            <w:proofErr w:type="spellEnd"/>
-            <w:proofErr w:type="gramEnd"/>
-            <w:r>
-              <w:rPr>
-                <w:rFonts w:ascii="Courier New" w:eastAsia="Times New Roman" w:hAnsi="Courier New" w:cs="Courier New"/>
-                <w:lang w:eastAsia="pt-BR"/>
-              </w:rPr>
-              <w:t>);</w:t>
-            </w:r>
-          </w:p>
-          <w:p>
-            <w:pPr>
-              <w:spacing w:after="0" w:line="240" w:lineRule="auto"/>
-              <w:rPr>
-                <w:rFonts w:ascii="Courier New" w:eastAsia="Times New Roman" w:hAnsi="Courier New" w:cs="Courier New"/>
+                <w:rFonts w:ascii="Arial" w:eastAsia="Times New Roman" w:hAnsi="Arial" w:cs="Arial"/>
+                <w:sz w:val="24"/>
+                <w:szCs w:val="24"/>
                 <w:lang w:eastAsia="pt-BR"/>
               </w:rPr>
             </w:pPr>
@@ -3281,17 +3274,497 @@
           <w:p>
             <w:pPr>
               <w:spacing w:after="0" w:line="240" w:lineRule="auto"/>
-              <w:rPr>
-                <w:rFonts w:ascii="Times New Roman" w:eastAsia="Times New Roman" w:hAnsi="Times New Roman" w:cs="Times New Roman"/>
+              <w:ind w:left="708"/>
+              <w:rPr>
+                <w:rFonts w:ascii="Arial" w:eastAsia="Times New Roman" w:hAnsi="Arial" w:cs="Arial"/>
+                <w:i/>
+                <w:sz w:val="24"/>
+                <w:szCs w:val="24"/>
                 <w:lang w:eastAsia="pt-BR"/>
               </w:rPr>
             </w:pPr>
             <w:r>
               <w:rPr>
-                <w:rFonts w:ascii="Courier New" w:eastAsia="Times New Roman" w:hAnsi="Courier New" w:cs="Courier New"/>
-                <w:lang w:eastAsia="pt-BR"/>
-              </w:rPr>
-              <w:t>    }</w:t>
+                <w:rFonts w:ascii="Arial" w:eastAsia="Times New Roman" w:hAnsi="Arial" w:cs="Arial"/>
+                <w:i/>
+                <w:sz w:val="24"/>
+                <w:szCs w:val="24"/>
+                <w:lang w:eastAsia="pt-BR"/>
+              </w:rPr>
+              <w:t xml:space="preserve">Public decimal </w:t>
+            </w:r>
+            <w:proofErr w:type="gramStart"/>
+            <w:r>
+              <w:rPr>
+                <w:rFonts w:ascii="Arial" w:eastAsia="Times New Roman" w:hAnsi="Arial" w:cs="Arial"/>
+                <w:i/>
+                <w:sz w:val="24"/>
+                <w:szCs w:val="24"/>
+                <w:lang w:eastAsia="pt-BR"/>
+              </w:rPr>
+              <w:t>CalcularVendas(</w:t>
+            </w:r>
+            <w:proofErr w:type="gramEnd"/>
+            <w:r>
+              <w:rPr>
+                <w:rFonts w:ascii="Arial" w:eastAsia="Times New Roman" w:hAnsi="Arial" w:cs="Arial"/>
+                <w:i/>
+                <w:sz w:val="24"/>
+                <w:szCs w:val="24"/>
+                <w:lang w:eastAsia="pt-BR"/>
+              </w:rPr>
+              <w:t>)</w:t>
+            </w:r>
+            <w:r>
+              <w:rPr>
+                <w:rFonts w:ascii="Arial" w:eastAsia="Times New Roman" w:hAnsi="Arial" w:cs="Arial"/>
+                <w:i/>
+                <w:sz w:val="24"/>
+                <w:szCs w:val="24"/>
+                <w:lang w:eastAsia="pt-BR"/>
+              </w:rPr>
+              <w:t xml:space="preserve"> </w:t>
+            </w:r>
+            <w:r>
+              <w:rPr>
+                <w:rFonts w:ascii="Arial" w:eastAsia="Times New Roman" w:hAnsi="Arial" w:cs="Arial"/>
+                <w:i/>
+                <w:sz w:val="24"/>
+                <w:szCs w:val="24"/>
+                <w:lang w:eastAsia="pt-BR"/>
+              </w:rPr>
+              <w:t> {</w:t>
+            </w:r>
+          </w:p>
+          <w:p>
+            <w:pPr>
+              <w:spacing w:after="0" w:line="240" w:lineRule="auto"/>
+              <w:ind w:left="708"/>
+              <w:rPr>
+                <w:rFonts w:ascii="Arial" w:eastAsia="Times New Roman" w:hAnsi="Arial" w:cs="Arial"/>
+                <w:i/>
+                <w:sz w:val="24"/>
+                <w:szCs w:val="24"/>
+                <w:lang w:eastAsia="pt-BR"/>
+              </w:rPr>
+            </w:pPr>
+          </w:p>
+          <w:p>
+            <w:pPr>
+              <w:spacing w:after="0" w:line="240" w:lineRule="auto"/>
+              <w:ind w:left="708"/>
+              <w:rPr>
+                <w:rFonts w:ascii="Arial" w:eastAsia="Times New Roman" w:hAnsi="Arial" w:cs="Arial"/>
+                <w:i/>
+                <w:sz w:val="24"/>
+                <w:szCs w:val="24"/>
+                <w:lang w:eastAsia="pt-BR"/>
+              </w:rPr>
+            </w:pPr>
+            <w:r>
+              <w:rPr>
+                <w:rFonts w:ascii="Arial" w:eastAsia="Times New Roman" w:hAnsi="Arial" w:cs="Arial"/>
+                <w:i/>
+                <w:sz w:val="24"/>
+                <w:szCs w:val="24"/>
+                <w:lang w:eastAsia="pt-BR"/>
+              </w:rPr>
+              <w:t>        </w:t>
+            </w:r>
+            <w:proofErr w:type="gramStart"/>
+            <w:r>
+              <w:rPr>
+                <w:rFonts w:ascii="Arial" w:eastAsia="Times New Roman" w:hAnsi="Arial" w:cs="Arial"/>
+                <w:i/>
+                <w:sz w:val="24"/>
+                <w:szCs w:val="24"/>
+                <w:lang w:eastAsia="pt-BR"/>
+              </w:rPr>
+              <w:t>decimal</w:t>
+            </w:r>
+            <w:proofErr w:type="gramEnd"/>
+            <w:r>
+              <w:rPr>
+                <w:rFonts w:ascii="Arial" w:eastAsia="Times New Roman" w:hAnsi="Arial" w:cs="Arial"/>
+                <w:i/>
+                <w:sz w:val="24"/>
+                <w:szCs w:val="24"/>
+                <w:lang w:eastAsia="pt-BR"/>
+              </w:rPr>
+              <w:t xml:space="preserve"> </w:t>
+            </w:r>
+            <w:proofErr w:type="spellStart"/>
+            <w:r>
+              <w:rPr>
+                <w:rFonts w:ascii="Arial" w:eastAsia="Times New Roman" w:hAnsi="Arial" w:cs="Arial"/>
+                <w:i/>
+                <w:sz w:val="24"/>
+                <w:szCs w:val="24"/>
+                <w:lang w:eastAsia="pt-BR"/>
+              </w:rPr>
+              <w:t>valorUnitario</w:t>
+            </w:r>
+            <w:proofErr w:type="spellEnd"/>
+            <w:r>
+              <w:rPr>
+                <w:rFonts w:ascii="Arial" w:eastAsia="Times New Roman" w:hAnsi="Arial" w:cs="Arial"/>
+                <w:i/>
+                <w:sz w:val="24"/>
+                <w:szCs w:val="24"/>
+                <w:lang w:eastAsia="pt-BR"/>
+              </w:rPr>
+              <w:t xml:space="preserve"> = 150;</w:t>
+            </w:r>
+          </w:p>
+          <w:p>
+            <w:pPr>
+              <w:spacing w:after="0" w:line="240" w:lineRule="auto"/>
+              <w:ind w:left="708"/>
+              <w:rPr>
+                <w:rFonts w:ascii="Arial" w:eastAsia="Times New Roman" w:hAnsi="Arial" w:cs="Arial"/>
+                <w:i/>
+                <w:sz w:val="24"/>
+                <w:szCs w:val="24"/>
+                <w:lang w:eastAsia="pt-BR"/>
+              </w:rPr>
+            </w:pPr>
+            <w:r>
+              <w:rPr>
+                <w:rFonts w:ascii="Arial" w:eastAsia="Times New Roman" w:hAnsi="Arial" w:cs="Arial"/>
+                <w:i/>
+                <w:sz w:val="24"/>
+                <w:szCs w:val="24"/>
+                <w:lang w:eastAsia="pt-BR"/>
+              </w:rPr>
+              <w:t> </w:t>
+            </w:r>
+          </w:p>
+          <w:p>
+            <w:pPr>
+              <w:spacing w:after="0" w:line="240" w:lineRule="auto"/>
+              <w:ind w:left="708"/>
+              <w:rPr>
+                <w:rFonts w:ascii="Arial" w:eastAsia="Times New Roman" w:hAnsi="Arial" w:cs="Arial"/>
+                <w:i/>
+                <w:sz w:val="24"/>
+                <w:szCs w:val="24"/>
+                <w:lang w:eastAsia="pt-BR"/>
+              </w:rPr>
+            </w:pPr>
+            <w:r>
+              <w:rPr>
+                <w:rFonts w:ascii="Arial" w:eastAsia="Times New Roman" w:hAnsi="Arial" w:cs="Arial"/>
+                <w:i/>
+                <w:sz w:val="24"/>
+                <w:szCs w:val="24"/>
+                <w:lang w:eastAsia="pt-BR"/>
+              </w:rPr>
+              <w:t>        </w:t>
+            </w:r>
+            <w:proofErr w:type="gramStart"/>
+            <w:r>
+              <w:rPr>
+                <w:rFonts w:ascii="Arial" w:eastAsia="Times New Roman" w:hAnsi="Arial" w:cs="Arial"/>
+                <w:i/>
+                <w:sz w:val="24"/>
+                <w:szCs w:val="24"/>
+                <w:lang w:eastAsia="pt-BR"/>
+              </w:rPr>
+              <w:t>decimal</w:t>
+            </w:r>
+            <w:proofErr w:type="gramEnd"/>
+            <w:r>
+              <w:rPr>
+                <w:rFonts w:ascii="Arial" w:eastAsia="Times New Roman" w:hAnsi="Arial" w:cs="Arial"/>
+                <w:i/>
+                <w:sz w:val="24"/>
+                <w:szCs w:val="24"/>
+                <w:lang w:eastAsia="pt-BR"/>
+              </w:rPr>
+              <w:t xml:space="preserve"> </w:t>
+            </w:r>
+            <w:proofErr w:type="spellStart"/>
+            <w:r>
+              <w:rPr>
+                <w:rFonts w:ascii="Arial" w:eastAsia="Times New Roman" w:hAnsi="Arial" w:cs="Arial"/>
+                <w:i/>
+                <w:sz w:val="24"/>
+                <w:szCs w:val="24"/>
+                <w:lang w:eastAsia="pt-BR"/>
+              </w:rPr>
+              <w:t>produtosVendidos</w:t>
+            </w:r>
+            <w:proofErr w:type="spellEnd"/>
+            <w:r>
+              <w:rPr>
+                <w:rFonts w:ascii="Arial" w:eastAsia="Times New Roman" w:hAnsi="Arial" w:cs="Arial"/>
+                <w:i/>
+                <w:sz w:val="24"/>
+                <w:szCs w:val="24"/>
+                <w:lang w:eastAsia="pt-BR"/>
+              </w:rPr>
+              <w:t xml:space="preserve"> = 3800;</w:t>
+            </w:r>
+          </w:p>
+          <w:p>
+            <w:pPr>
+              <w:spacing w:after="0" w:line="240" w:lineRule="auto"/>
+              <w:ind w:left="708"/>
+              <w:rPr>
+                <w:rFonts w:ascii="Arial" w:eastAsia="Times New Roman" w:hAnsi="Arial" w:cs="Arial"/>
+                <w:i/>
+                <w:sz w:val="24"/>
+                <w:szCs w:val="24"/>
+                <w:lang w:eastAsia="pt-BR"/>
+              </w:rPr>
+            </w:pPr>
+            <w:r>
+              <w:rPr>
+                <w:rFonts w:ascii="Arial" w:eastAsia="Times New Roman" w:hAnsi="Arial" w:cs="Arial"/>
+                <w:i/>
+                <w:sz w:val="24"/>
+                <w:szCs w:val="24"/>
+                <w:lang w:eastAsia="pt-BR"/>
+              </w:rPr>
+              <w:t> </w:t>
+            </w:r>
+          </w:p>
+          <w:p>
+            <w:pPr>
+              <w:spacing w:after="0" w:line="240" w:lineRule="auto"/>
+              <w:ind w:left="708"/>
+              <w:rPr>
+                <w:rFonts w:ascii="Arial" w:eastAsia="Times New Roman" w:hAnsi="Arial" w:cs="Arial"/>
+                <w:i/>
+                <w:sz w:val="24"/>
+                <w:szCs w:val="24"/>
+                <w:lang w:eastAsia="pt-BR"/>
+              </w:rPr>
+            </w:pPr>
+            <w:r>
+              <w:rPr>
+                <w:rFonts w:ascii="Arial" w:eastAsia="Times New Roman" w:hAnsi="Arial" w:cs="Arial"/>
+                <w:i/>
+                <w:sz w:val="24"/>
+                <w:szCs w:val="24"/>
+                <w:lang w:eastAsia="pt-BR"/>
+              </w:rPr>
+              <w:t>        </w:t>
+            </w:r>
+            <w:proofErr w:type="gramStart"/>
+            <w:r>
+              <w:rPr>
+                <w:rFonts w:ascii="Arial" w:eastAsia="Times New Roman" w:hAnsi="Arial" w:cs="Arial"/>
+                <w:i/>
+                <w:sz w:val="24"/>
+                <w:szCs w:val="24"/>
+                <w:lang w:eastAsia="pt-BR"/>
+              </w:rPr>
+              <w:t>decimal</w:t>
+            </w:r>
+            <w:proofErr w:type="gramEnd"/>
+            <w:r>
+              <w:rPr>
+                <w:rFonts w:ascii="Arial" w:eastAsia="Times New Roman" w:hAnsi="Arial" w:cs="Arial"/>
+                <w:i/>
+                <w:sz w:val="24"/>
+                <w:szCs w:val="24"/>
+                <w:lang w:eastAsia="pt-BR"/>
+              </w:rPr>
+              <w:t xml:space="preserve"> </w:t>
+            </w:r>
+            <w:proofErr w:type="spellStart"/>
+            <w:r>
+              <w:rPr>
+                <w:rFonts w:ascii="Arial" w:eastAsia="Times New Roman" w:hAnsi="Arial" w:cs="Arial"/>
+                <w:i/>
+                <w:sz w:val="24"/>
+                <w:szCs w:val="24"/>
+                <w:lang w:eastAsia="pt-BR"/>
+              </w:rPr>
+              <w:t>taxaAdicional</w:t>
+            </w:r>
+            <w:proofErr w:type="spellEnd"/>
+            <w:r>
+              <w:rPr>
+                <w:rFonts w:ascii="Arial" w:eastAsia="Times New Roman" w:hAnsi="Arial" w:cs="Arial"/>
+                <w:i/>
+                <w:sz w:val="24"/>
+                <w:szCs w:val="24"/>
+                <w:lang w:eastAsia="pt-BR"/>
+              </w:rPr>
+              <w:t xml:space="preserve"> = 100;</w:t>
+            </w:r>
+          </w:p>
+          <w:p>
+            <w:pPr>
+              <w:spacing w:after="0" w:line="240" w:lineRule="auto"/>
+              <w:ind w:left="708"/>
+              <w:rPr>
+                <w:rFonts w:ascii="Arial" w:eastAsia="Times New Roman" w:hAnsi="Arial" w:cs="Arial"/>
+                <w:i/>
+                <w:sz w:val="24"/>
+                <w:szCs w:val="24"/>
+                <w:lang w:eastAsia="pt-BR"/>
+              </w:rPr>
+            </w:pPr>
+            <w:r>
+              <w:rPr>
+                <w:rFonts w:ascii="Arial" w:eastAsia="Times New Roman" w:hAnsi="Arial" w:cs="Arial"/>
+                <w:i/>
+                <w:sz w:val="24"/>
+                <w:szCs w:val="24"/>
+                <w:lang w:eastAsia="pt-BR"/>
+              </w:rPr>
+              <w:t> </w:t>
+            </w:r>
+          </w:p>
+          <w:p>
+            <w:pPr>
+              <w:spacing w:after="0" w:line="240" w:lineRule="auto"/>
+              <w:ind w:left="708"/>
+              <w:rPr>
+                <w:rFonts w:ascii="Arial" w:eastAsia="Times New Roman" w:hAnsi="Arial" w:cs="Arial"/>
+                <w:i/>
+                <w:sz w:val="24"/>
+                <w:szCs w:val="24"/>
+                <w:lang w:eastAsia="pt-BR"/>
+              </w:rPr>
+            </w:pPr>
+            <w:r>
+              <w:rPr>
+                <w:rFonts w:ascii="Arial" w:eastAsia="Times New Roman" w:hAnsi="Arial" w:cs="Arial"/>
+                <w:i/>
+                <w:sz w:val="24"/>
+                <w:szCs w:val="24"/>
+                <w:lang w:eastAsia="pt-BR"/>
+              </w:rPr>
+              <w:t>        </w:t>
+            </w:r>
+            <w:proofErr w:type="spellStart"/>
+            <w:proofErr w:type="gramStart"/>
+            <w:r>
+              <w:rPr>
+                <w:rFonts w:ascii="Arial" w:eastAsia="Times New Roman" w:hAnsi="Arial" w:cs="Arial"/>
+                <w:i/>
+                <w:sz w:val="24"/>
+                <w:szCs w:val="24"/>
+                <w:lang w:eastAsia="pt-BR"/>
+              </w:rPr>
+              <w:t>return</w:t>
+            </w:r>
+            <w:proofErr w:type="spellEnd"/>
+            <w:proofErr w:type="gramEnd"/>
+            <w:r>
+              <w:rPr>
+                <w:rFonts w:ascii="Arial" w:eastAsia="Times New Roman" w:hAnsi="Arial" w:cs="Arial"/>
+                <w:i/>
+                <w:sz w:val="24"/>
+                <w:szCs w:val="24"/>
+                <w:lang w:eastAsia="pt-BR"/>
+              </w:rPr>
+              <w:t xml:space="preserve"> </w:t>
+            </w:r>
+            <w:proofErr w:type="spellStart"/>
+            <w:r>
+              <w:rPr>
+                <w:rFonts w:ascii="Arial" w:eastAsia="Times New Roman" w:hAnsi="Arial" w:cs="Arial"/>
+                <w:i/>
+                <w:sz w:val="24"/>
+                <w:szCs w:val="24"/>
+                <w:lang w:eastAsia="pt-BR"/>
+              </w:rPr>
+              <w:t>taxaAdicional</w:t>
+            </w:r>
+            <w:proofErr w:type="spellEnd"/>
+            <w:r>
+              <w:rPr>
+                <w:rFonts w:ascii="Arial" w:eastAsia="Times New Roman" w:hAnsi="Arial" w:cs="Arial"/>
+                <w:i/>
+                <w:sz w:val="24"/>
+                <w:szCs w:val="24"/>
+                <w:lang w:eastAsia="pt-BR"/>
+              </w:rPr>
+              <w:t xml:space="preserve"> + (</w:t>
+            </w:r>
+            <w:proofErr w:type="spellStart"/>
+            <w:r>
+              <w:rPr>
+                <w:rFonts w:ascii="Arial" w:eastAsia="Times New Roman" w:hAnsi="Arial" w:cs="Arial"/>
+                <w:i/>
+                <w:sz w:val="24"/>
+                <w:szCs w:val="24"/>
+                <w:lang w:eastAsia="pt-BR"/>
+              </w:rPr>
+              <w:t>valorUnitario</w:t>
+            </w:r>
+            <w:proofErr w:type="spellEnd"/>
+            <w:r>
+              <w:rPr>
+                <w:rFonts w:ascii="Arial" w:eastAsia="Times New Roman" w:hAnsi="Arial" w:cs="Arial"/>
+                <w:i/>
+                <w:sz w:val="24"/>
+                <w:szCs w:val="24"/>
+                <w:lang w:eastAsia="pt-BR"/>
+              </w:rPr>
+              <w:t xml:space="preserve"> * </w:t>
+            </w:r>
+            <w:proofErr w:type="spellStart"/>
+            <w:r>
+              <w:rPr>
+                <w:rFonts w:ascii="Arial" w:eastAsia="Times New Roman" w:hAnsi="Arial" w:cs="Arial"/>
+                <w:i/>
+                <w:sz w:val="24"/>
+                <w:szCs w:val="24"/>
+                <w:lang w:eastAsia="pt-BR"/>
+              </w:rPr>
+              <w:t>produtosVendidos</w:t>
+            </w:r>
+            <w:proofErr w:type="spellEnd"/>
+            <w:r>
+              <w:rPr>
+                <w:rFonts w:ascii="Arial" w:eastAsia="Times New Roman" w:hAnsi="Arial" w:cs="Arial"/>
+                <w:i/>
+                <w:sz w:val="24"/>
+                <w:szCs w:val="24"/>
+                <w:lang w:eastAsia="pt-BR"/>
+              </w:rPr>
+              <w:t>);</w:t>
+            </w:r>
+          </w:p>
+          <w:p>
+            <w:pPr>
+              <w:spacing w:after="0" w:line="240" w:lineRule="auto"/>
+              <w:ind w:left="708"/>
+              <w:rPr>
+                <w:rFonts w:ascii="Arial" w:eastAsia="Times New Roman" w:hAnsi="Arial" w:cs="Arial"/>
+                <w:i/>
+                <w:sz w:val="24"/>
+                <w:szCs w:val="24"/>
+                <w:lang w:eastAsia="pt-BR"/>
+              </w:rPr>
+            </w:pPr>
+          </w:p>
+          <w:p>
+            <w:pPr>
+              <w:spacing w:after="0" w:line="240" w:lineRule="auto"/>
+              <w:ind w:left="708"/>
+              <w:rPr>
+                <w:rFonts w:ascii="Arial" w:eastAsia="Times New Roman" w:hAnsi="Arial" w:cs="Arial"/>
+                <w:sz w:val="24"/>
+                <w:szCs w:val="24"/>
+                <w:lang w:eastAsia="pt-BR"/>
+              </w:rPr>
+            </w:pPr>
+            <w:r>
+              <w:rPr>
+                <w:rFonts w:ascii="Arial" w:eastAsia="Times New Roman" w:hAnsi="Arial" w:cs="Arial"/>
+                <w:i/>
+                <w:sz w:val="24"/>
+                <w:szCs w:val="24"/>
+                <w:lang w:eastAsia="pt-BR"/>
+              </w:rPr>
+              <w:t>}</w:t>
             </w:r>
           </w:p>
         </w:tc>
@@ -3301,50 +3774,50 @@
       <w:pPr>
         <w:spacing w:before="100" w:beforeAutospacing="1" w:after="100" w:afterAutospacing="1" w:line="360" w:lineRule="auto"/>
         <w:rPr>
-          <w:rFonts w:eastAsia="Times New Roman" w:cs="Times New Roman"/>
+          <w:rFonts w:ascii="Arial" w:eastAsia="Times New Roman" w:hAnsi="Arial" w:cs="Arial"/>
           <w:color w:val="000000" w:themeColor="text1"/>
-          <w:sz w:val="28"/>
-          <w:szCs w:val="28"/>
-          <w:lang w:eastAsia="pt-BR"/>
-        </w:rPr>
-      </w:pPr>
-      <w:r>
-        <w:rPr>
-          <w:rFonts w:eastAsia="Times New Roman" w:cs="Times New Roman"/>
+          <w:sz w:val="24"/>
+          <w:szCs w:val="24"/>
+          <w:lang w:eastAsia="pt-BR"/>
+        </w:rPr>
+      </w:pPr>
+      <w:r>
+        <w:rPr>
+          <w:rFonts w:ascii="Arial" w:eastAsia="Times New Roman" w:hAnsi="Arial" w:cs="Arial"/>
           <w:color w:val="000000" w:themeColor="text1"/>
-          <w:sz w:val="28"/>
-          <w:szCs w:val="28"/>
-          <w:lang w:eastAsia="pt-BR"/>
-        </w:rPr>
-        <w:t>Assim temos um mesmo método, com diferentes formas</w:t>
-      </w:r>
-      <w:r>
-        <w:rPr>
-          <w:rFonts w:eastAsia="Times New Roman" w:cs="Times New Roman"/>
+          <w:sz w:val="24"/>
+          <w:szCs w:val="24"/>
+          <w:lang w:eastAsia="pt-BR"/>
+        </w:rPr>
+        <w:t>Assim temos um mesmo método, com diferentes formas.</w:t>
+      </w:r>
+      <w:r>
+        <w:rPr>
+          <w:rFonts w:ascii="Arial" w:eastAsia="Times New Roman" w:hAnsi="Arial" w:cs="Arial"/>
           <w:color w:val="000000" w:themeColor="text1"/>
-          <w:sz w:val="28"/>
-          <w:szCs w:val="28"/>
-          <w:lang w:eastAsia="pt-BR"/>
-        </w:rPr>
-        <w:t>.</w:t>
-      </w:r>
-    </w:p>
-    <w:p>
-      <w:pPr>
-        <w:rPr>
-          <w:rFonts w:eastAsia="Times New Roman" w:cs="Times New Roman"/>
+          <w:sz w:val="24"/>
+          <w:szCs w:val="24"/>
+          <w:lang w:eastAsia="pt-BR"/>
+        </w:rPr>
+        <w:t xml:space="preserve"> Dessa maneira também encerrando a explicação dos quatro pilares de orientação a objetos.</w:t>
+      </w:r>
+    </w:p>
+    <w:p>
+      <w:pPr>
+        <w:rPr>
+          <w:rFonts w:ascii="Arial" w:eastAsia="Times New Roman" w:hAnsi="Arial" w:cs="Arial"/>
           <w:color w:val="000000" w:themeColor="text1"/>
-          <w:sz w:val="28"/>
-          <w:szCs w:val="28"/>
-          <w:lang w:eastAsia="pt-BR"/>
-        </w:rPr>
-      </w:pPr>
-      <w:r>
-        <w:rPr>
-          <w:rFonts w:eastAsia="Times New Roman" w:cs="Times New Roman"/>
+          <w:sz w:val="24"/>
+          <w:szCs w:val="24"/>
+          <w:lang w:eastAsia="pt-BR"/>
+        </w:rPr>
+      </w:pPr>
+      <w:r>
+        <w:rPr>
+          <w:rFonts w:ascii="Arial" w:eastAsia="Times New Roman" w:hAnsi="Arial" w:cs="Arial"/>
           <w:color w:val="000000" w:themeColor="text1"/>
-          <w:sz w:val="28"/>
-          <w:szCs w:val="28"/>
+          <w:sz w:val="24"/>
+          <w:szCs w:val="24"/>
           <w:lang w:eastAsia="pt-BR"/>
         </w:rPr>
         <w:br w:type="page"/>
@@ -3369,13 +3842,33 @@
           <w:szCs w:val="24"/>
         </w:rPr>
         <w:lastRenderedPageBreak/>
+        <w:t>Dissertação</w:t>
+      </w:r>
+    </w:p>
+    <w:p>
+      <w:pPr>
+        <w:spacing w:line="360" w:lineRule="auto"/>
+        <w:jc w:val="both"/>
+        <w:rPr>
+          <w:rFonts w:ascii="Arial" w:hAnsi="Arial" w:cs="Arial"/>
+          <w:b/>
+          <w:sz w:val="24"/>
+          <w:szCs w:val="24"/>
+        </w:rPr>
+      </w:pPr>
+      <w:r>
+        <w:rPr>
+          <w:rFonts w:ascii="Arial" w:hAnsi="Arial" w:cs="Arial"/>
+          <w:b/>
+          <w:sz w:val="24"/>
+          <w:szCs w:val="24"/>
+        </w:rPr>
         <w:t>Lixo</w:t>
       </w:r>
     </w:p>
     <w:p>
       <w:pPr>
         <w:spacing w:line="360" w:lineRule="auto"/>
-        <w:ind w:firstLine="708"/>
         <w:jc w:val="both"/>
         <w:rPr>
           <w:rFonts w:ascii="Arial" w:hAnsi="Arial" w:cs="Arial"/>
@@ -3395,7 +3888,6 @@
     <w:p>
       <w:pPr>
         <w:spacing w:line="360" w:lineRule="auto"/>
-        <w:ind w:firstLine="708"/>
         <w:jc w:val="both"/>
         <w:rPr>
           <w:rFonts w:ascii="Arial" w:hAnsi="Arial" w:cs="Arial"/>
@@ -3409,7 +3901,7 @@
           <w:sz w:val="24"/>
           <w:szCs w:val="24"/>
         </w:rPr>
-        <w:t xml:space="preserve"> Nas nossas casas descartamos uma quantidade pequena aos nossos olhos, mas uma grande ajuda para prejudicar o meio ambiente. Uma pessoa no brasil produz em média 1,5 kg de lixo por dia, utilizando uma regra de três simples, podemos falar que em média são 300 milhões de lixo produzido por todas pessoas em cada dia.</w:t>
+        <w:t>Nas nossas casas descartamos uma quantidade pequena aos nossos olhos, mas uma grande ajuda para prejudicar o meio ambiente. Uma pessoa no brasil produz em média 1,5 kg de lixo por dia, utilizando uma regra de três simples, podemos falar que em média são 300 milhões de lixo produzido por todas pessoas em cada dia.</w:t>
       </w:r>
       <w:r>
         <w:rPr>
@@ -3423,7 +3915,6 @@
     <w:p>
       <w:pPr>
         <w:spacing w:line="360" w:lineRule="auto"/>
-        <w:ind w:firstLine="708"/>
         <w:jc w:val="both"/>
         <w:rPr>
           <w:rFonts w:ascii="Arial" w:hAnsi="Arial" w:cs="Arial"/>
@@ -5869,9 +6360,9 @@
 <file path=word/numbering.xml><?xml version="1.0" encoding="utf-8"?>
 <w:numbering xmlns:wpc="http://schemas.microsoft.com/office/word/2010/wordprocessingCanvas" xmlns:cx="http://schemas.microsoft.com/office/drawing/2014/chartex" xmlns:cx1="http://schemas.microsoft.com/office/drawing/2015/9/8/chartex" xmlns:mc="http://schemas.openxmlformats.org/markup-compatibility/2006" xmlns:o="urn:schemas-microsoft-com:office:office" xmlns:r="http://schemas.openxmlformats.org/officeDocument/2006/relationships" xmlns:m="http://schemas.openxmlformats.org/officeDocument/2006/math" xmlns:v="urn:schemas-microsoft-com:vml" xmlns:wp14="http://schemas.microsoft.com/office/word/2010/wordprocessingDrawing" xmlns:wp="http://schemas.openxmlformats.org/drawingml/2006/wordprocessingDrawing" xmlns:w10="urn:schemas-microsoft-com:office:word" xmlns:w="http://schemas.openxmlformats.org/wordprocessingml/2006/main" xmlns:w14="http://schemas.microsoft.com/office/word/2010/wordml" xmlns:w15="http://schemas.microsoft.com/office/word/2012/wordml" xmlns:w16se="http://schemas.microsoft.com/office/word/2015/wordml/symex" xmlns:wpg="http://schemas.microsoft.com/office/word/2010/wordprocessingGroup" xmlns:wpi="http://schemas.microsoft.com/office/word/2010/wordprocessingInk" xmlns:wne="http://schemas.microsoft.com/office/word/2006/wordml" xmlns:wps="http://schemas.microsoft.com/office/word/2010/wordprocessingShape" mc:Ignorable="w14 w15 w16se wp14">
   <w:abstractNum w:abstractNumId="0" w15:restartNumberingAfterBreak="0">
-    <w:nsid w:val="52443779"/>
+    <w:nsid w:val="116457AA"/>
     <w:multiLevelType w:val="hybridMultilevel"/>
-    <w:tmpl w:val="D1A2F038"/>
+    <w:tmpl w:val="DED891C8"/>
     <w:lvl w:ilvl="0" w:tplc="04160001">
       <w:start w:val="1"/>
       <w:numFmt w:val="bullet"/>
@@ -5982,9 +6473,9 @@
     </w:lvl>
   </w:abstractNum>
   <w:abstractNum w:abstractNumId="1" w15:restartNumberingAfterBreak="0">
-    <w:nsid w:val="63A57073"/>
+    <w:nsid w:val="3A690128"/>
     <w:multiLevelType w:val="hybridMultilevel"/>
-    <w:tmpl w:val="96E669E2"/>
+    <w:tmpl w:val="2730E342"/>
     <w:lvl w:ilvl="0" w:tplc="04160001">
       <w:start w:val="1"/>
       <w:numFmt w:val="bullet"/>
@@ -6095,6 +6586,232 @@
     </w:lvl>
   </w:abstractNum>
   <w:abstractNum w:abstractNumId="2" w15:restartNumberingAfterBreak="0">
+    <w:nsid w:val="52443779"/>
+    <w:multiLevelType w:val="hybridMultilevel"/>
+    <w:tmpl w:val="D1A2F038"/>
+    <w:lvl w:ilvl="0" w:tplc="04160001">
+      <w:start w:val="1"/>
+      <w:numFmt w:val="bullet"/>
+      <w:lvlText w:val=""/>
+      <w:lvlJc w:val="left"/>
+      <w:pPr>
+        <w:ind w:left="720" w:hanging="360"/>
+      </w:pPr>
+      <w:rPr>
+        <w:rFonts w:ascii="Symbol" w:hAnsi="Symbol" w:hint="default"/>
+      </w:rPr>
+    </w:lvl>
+    <w:lvl w:ilvl="1" w:tplc="04160003" w:tentative="1">
+      <w:start w:val="1"/>
+      <w:numFmt w:val="bullet"/>
+      <w:lvlText w:val="o"/>
+      <w:lvlJc w:val="left"/>
+      <w:pPr>
+        <w:ind w:left="1440" w:hanging="360"/>
+      </w:pPr>
+      <w:rPr>
+        <w:rFonts w:ascii="Courier New" w:hAnsi="Courier New" w:cs="Courier New" w:hint="default"/>
+      </w:rPr>
+    </w:lvl>
+    <w:lvl w:ilvl="2" w:tplc="04160005" w:tentative="1">
+      <w:start w:val="1"/>
+      <w:numFmt w:val="bullet"/>
+      <w:lvlText w:val=""/>
+      <w:lvlJc w:val="left"/>
+      <w:pPr>
+        <w:ind w:left="2160" w:hanging="360"/>
+      </w:pPr>
+      <w:rPr>
+        <w:rFonts w:ascii="Wingdings" w:hAnsi="Wingdings" w:hint="default"/>
+      </w:rPr>
+    </w:lvl>
+    <w:lvl w:ilvl="3" w:tplc="04160001" w:tentative="1">
+      <w:start w:val="1"/>
+      <w:numFmt w:val="bullet"/>
+      <w:lvlText w:val=""/>
+      <w:lvlJc w:val="left"/>
+      <w:pPr>
+        <w:ind w:left="2880" w:hanging="360"/>
+      </w:pPr>
+      <w:rPr>
+        <w:rFonts w:ascii="Symbol" w:hAnsi="Symbol" w:hint="default"/>
+      </w:rPr>
+    </w:lvl>
+    <w:lvl w:ilvl="4" w:tplc="04160003" w:tentative="1">
+      <w:start w:val="1"/>
+      <w:numFmt w:val="bullet"/>
+      <w:lvlText w:val="o"/>
+      <w:lvlJc w:val="left"/>
+      <w:pPr>
+        <w:ind w:left="3600" w:hanging="360"/>
+      </w:pPr>
+      <w:rPr>
+        <w:rFonts w:ascii="Courier New" w:hAnsi="Courier New" w:cs="Courier New" w:hint="default"/>
+      </w:rPr>
+    </w:lvl>
+    <w:lvl w:ilvl="5" w:tplc="04160005" w:tentative="1">
+      <w:start w:val="1"/>
+      <w:numFmt w:val="bullet"/>
+      <w:lvlText w:val=""/>
+      <w:lvlJc w:val="left"/>
+      <w:pPr>
+        <w:ind w:left="4320" w:hanging="360"/>
+      </w:pPr>
+      <w:rPr>
+        <w:rFonts w:ascii="Wingdings" w:hAnsi="Wingdings" w:hint="default"/>
+      </w:rPr>
+    </w:lvl>
+    <w:lvl w:ilvl="6" w:tplc="04160001" w:tentative="1">
+      <w:start w:val="1"/>
+      <w:numFmt w:val="bullet"/>
+      <w:lvlText w:val=""/>
+      <w:lvlJc w:val="left"/>
+      <w:pPr>
+        <w:ind w:left="5040" w:hanging="360"/>
+      </w:pPr>
+      <w:rPr>
+        <w:rFonts w:ascii="Symbol" w:hAnsi="Symbol" w:hint="default"/>
+      </w:rPr>
+    </w:lvl>
+    <w:lvl w:ilvl="7" w:tplc="04160003" w:tentative="1">
+      <w:start w:val="1"/>
+      <w:numFmt w:val="bullet"/>
+      <w:lvlText w:val="o"/>
+      <w:lvlJc w:val="left"/>
+      <w:pPr>
+        <w:ind w:left="5760" w:hanging="360"/>
+      </w:pPr>
+      <w:rPr>
+        <w:rFonts w:ascii="Courier New" w:hAnsi="Courier New" w:cs="Courier New" w:hint="default"/>
+      </w:rPr>
+    </w:lvl>
+    <w:lvl w:ilvl="8" w:tplc="04160005" w:tentative="1">
+      <w:start w:val="1"/>
+      <w:numFmt w:val="bullet"/>
+      <w:lvlText w:val=""/>
+      <w:lvlJc w:val="left"/>
+      <w:pPr>
+        <w:ind w:left="6480" w:hanging="360"/>
+      </w:pPr>
+      <w:rPr>
+        <w:rFonts w:ascii="Wingdings" w:hAnsi="Wingdings" w:hint="default"/>
+      </w:rPr>
+    </w:lvl>
+  </w:abstractNum>
+  <w:abstractNum w:abstractNumId="3" w15:restartNumberingAfterBreak="0">
+    <w:nsid w:val="63A57073"/>
+    <w:multiLevelType w:val="hybridMultilevel"/>
+    <w:tmpl w:val="96E669E2"/>
+    <w:lvl w:ilvl="0" w:tplc="04160001">
+      <w:start w:val="1"/>
+      <w:numFmt w:val="bullet"/>
+      <w:lvlText w:val=""/>
+      <w:lvlJc w:val="left"/>
+      <w:pPr>
+        <w:ind w:left="720" w:hanging="360"/>
+      </w:pPr>
+      <w:rPr>
+        <w:rFonts w:ascii="Symbol" w:hAnsi="Symbol" w:hint="default"/>
+      </w:rPr>
+    </w:lvl>
+    <w:lvl w:ilvl="1" w:tplc="04160003" w:tentative="1">
+      <w:start w:val="1"/>
+      <w:numFmt w:val="bullet"/>
+      <w:lvlText w:val="o"/>
+      <w:lvlJc w:val="left"/>
+      <w:pPr>
+        <w:ind w:left="1440" w:hanging="360"/>
+      </w:pPr>
+      <w:rPr>
+        <w:rFonts w:ascii="Courier New" w:hAnsi="Courier New" w:cs="Courier New" w:hint="default"/>
+      </w:rPr>
+    </w:lvl>
+    <w:lvl w:ilvl="2" w:tplc="04160005" w:tentative="1">
+      <w:start w:val="1"/>
+      <w:numFmt w:val="bullet"/>
+      <w:lvlText w:val=""/>
+      <w:lvlJc w:val="left"/>
+      <w:pPr>
+        <w:ind w:left="2160" w:hanging="360"/>
+      </w:pPr>
+      <w:rPr>
+        <w:rFonts w:ascii="Wingdings" w:hAnsi="Wingdings" w:hint="default"/>
+      </w:rPr>
+    </w:lvl>
+    <w:lvl w:ilvl="3" w:tplc="04160001" w:tentative="1">
+      <w:start w:val="1"/>
+      <w:numFmt w:val="bullet"/>
+      <w:lvlText w:val=""/>
+      <w:lvlJc w:val="left"/>
+      <w:pPr>
+        <w:ind w:left="2880" w:hanging="360"/>
+      </w:pPr>
+      <w:rPr>
+        <w:rFonts w:ascii="Symbol" w:hAnsi="Symbol" w:hint="default"/>
+      </w:rPr>
+    </w:lvl>
+    <w:lvl w:ilvl="4" w:tplc="04160003" w:tentative="1">
+      <w:start w:val="1"/>
+      <w:numFmt w:val="bullet"/>
+      <w:lvlText w:val="o"/>
+      <w:lvlJc w:val="left"/>
+      <w:pPr>
+        <w:ind w:left="3600" w:hanging="360"/>
+      </w:pPr>
+      <w:rPr>
+        <w:rFonts w:ascii="Courier New" w:hAnsi="Courier New" w:cs="Courier New" w:hint="default"/>
+      </w:rPr>
+    </w:lvl>
+    <w:lvl w:ilvl="5" w:tplc="04160005" w:tentative="1">
+      <w:start w:val="1"/>
+      <w:numFmt w:val="bullet"/>
+      <w:lvlText w:val=""/>
+      <w:lvlJc w:val="left"/>
+      <w:pPr>
+        <w:ind w:left="4320" w:hanging="360"/>
+      </w:pPr>
+      <w:rPr>
+        <w:rFonts w:ascii="Wingdings" w:hAnsi="Wingdings" w:hint="default"/>
+      </w:rPr>
+    </w:lvl>
+    <w:lvl w:ilvl="6" w:tplc="04160001" w:tentative="1">
+      <w:start w:val="1"/>
+      <w:numFmt w:val="bullet"/>
+      <w:lvlText w:val=""/>
+      <w:lvlJc w:val="left"/>
+      <w:pPr>
+        <w:ind w:left="5040" w:hanging="360"/>
+      </w:pPr>
+      <w:rPr>
+        <w:rFonts w:ascii="Symbol" w:hAnsi="Symbol" w:hint="default"/>
+      </w:rPr>
+    </w:lvl>
+    <w:lvl w:ilvl="7" w:tplc="04160003" w:tentative="1">
+      <w:start w:val="1"/>
+      <w:numFmt w:val="bullet"/>
+      <w:lvlText w:val="o"/>
+      <w:lvlJc w:val="left"/>
+      <w:pPr>
+        <w:ind w:left="5760" w:hanging="360"/>
+      </w:pPr>
+      <w:rPr>
+        <w:rFonts w:ascii="Courier New" w:hAnsi="Courier New" w:cs="Courier New" w:hint="default"/>
+      </w:rPr>
+    </w:lvl>
+    <w:lvl w:ilvl="8" w:tplc="04160005" w:tentative="1">
+      <w:start w:val="1"/>
+      <w:numFmt w:val="bullet"/>
+      <w:lvlText w:val=""/>
+      <w:lvlJc w:val="left"/>
+      <w:pPr>
+        <w:ind w:left="6480" w:hanging="360"/>
+      </w:pPr>
+      <w:rPr>
+        <w:rFonts w:ascii="Wingdings" w:hAnsi="Wingdings" w:hint="default"/>
+      </w:rPr>
+    </w:lvl>
+  </w:abstractNum>
+  <w:abstractNum w:abstractNumId="4" w15:restartNumberingAfterBreak="0">
     <w:nsid w:val="74147779"/>
     <w:multiLevelType w:val="hybridMultilevel"/>
     <w:tmpl w:val="CE88EA5A"/>
@@ -6206,7 +6923,7 @@
       </w:rPr>
     </w:lvl>
   </w:abstractNum>
-  <w:abstractNum w:abstractNumId="3" w15:restartNumberingAfterBreak="0">
+  <w:abstractNum w:abstractNumId="5" w15:restartNumberingAfterBreak="0">
     <w:nsid w:val="7C936665"/>
     <w:multiLevelType w:val="hybridMultilevel"/>
     <w:tmpl w:val="4BD0E8EC"/>
@@ -6320,16 +7037,22 @@
     </w:lvl>
   </w:abstractNum>
   <w:num w:numId="1">
+    <w:abstractNumId w:val="2"/>
+  </w:num>
+  <w:num w:numId="2">
+    <w:abstractNumId w:val="3"/>
+  </w:num>
+  <w:num w:numId="3">
+    <w:abstractNumId w:val="5"/>
+  </w:num>
+  <w:num w:numId="4">
+    <w:abstractNumId w:val="4"/>
+  </w:num>
+  <w:num w:numId="5">
     <w:abstractNumId w:val="0"/>
   </w:num>
-  <w:num w:numId="2">
+  <w:num w:numId="6">
     <w:abstractNumId w:val="1"/>
-  </w:num>
-  <w:num w:numId="3">
-    <w:abstractNumId w:val="3"/>
-  </w:num>
-  <w:num w:numId="4">
-    <w:abstractNumId w:val="2"/>
   </w:num>
 </w:numbering>
 </file>

</xml_diff>